<commit_message>
Adding notes from slides
</commit_message>
<xml_diff>
--- a/Overview and notes.docx
+++ b/Overview and notes.docx
@@ -47,7 +47,7 @@
           <w:rFonts w:ascii="Garamond" w:hAnsi="Garamond"/>
           <w:lang w:val="en-GB"/>
         </w:rPr>
-        <w:t xml:space="preserve"> Important lecture, presentation on different possible topics, and exam information</w:t>
+        <w:t xml:space="preserve"> Important lecture, presentation on different possible topics and exam information</w:t>
       </w:r>
     </w:p>
     <w:p>
@@ -156,14 +156,14 @@
           <w:bCs/>
           <w:lang w:val="en-GB"/>
         </w:rPr>
-        <w:t>8/4-2025:</w:t>
+        <w:t xml:space="preserve">3/4-2025: </w:t>
       </w:r>
       <w:r>
         <w:rPr>
           <w:rFonts w:ascii="Garamond" w:hAnsi="Garamond"/>
           <w:lang w:val="en-GB"/>
         </w:rPr>
-        <w:t xml:space="preserve"> Important lecture, how to write a good NLP report (according to Rob)</w:t>
+        <w:t>Written project proposal hand-in date</w:t>
       </w:r>
     </w:p>
     <w:p>
@@ -185,14 +185,14 @@
           <w:bCs/>
           <w:lang w:val="en-GB"/>
         </w:rPr>
-        <w:t>16/5-2025:</w:t>
+        <w:t>8/4-2025:</w:t>
       </w:r>
       <w:r>
         <w:rPr>
           <w:rFonts w:ascii="Garamond" w:hAnsi="Garamond"/>
           <w:lang w:val="en-GB"/>
         </w:rPr>
-        <w:t xml:space="preserve"> 9:00 am, possible early hand-in for preliminary feedback</w:t>
+        <w:t xml:space="preserve"> Important lecture, how to write a good NLP report (according to Rob)</w:t>
       </w:r>
     </w:p>
     <w:p>
@@ -214,14 +214,14 @@
           <w:bCs/>
           <w:lang w:val="en-GB"/>
         </w:rPr>
-        <w:t>23/5-2025:</w:t>
+        <w:t>16/5-2025:</w:t>
       </w:r>
       <w:r>
         <w:rPr>
           <w:rFonts w:ascii="Garamond" w:hAnsi="Garamond"/>
           <w:lang w:val="en-GB"/>
         </w:rPr>
-        <w:t xml:space="preserve"> final hand-in for the project</w:t>
+        <w:t xml:space="preserve"> 9:00 am, possible early hand-in for preliminary feedback</w:t>
       </w:r>
     </w:p>
     <w:p>
@@ -243,6 +243,35 @@
           <w:bCs/>
           <w:lang w:val="en-GB"/>
         </w:rPr>
+        <w:t>23/5-2025:</w:t>
+      </w:r>
+      <w:r>
+        <w:rPr>
+          <w:rFonts w:ascii="Garamond" w:hAnsi="Garamond"/>
+          <w:lang w:val="en-GB"/>
+        </w:rPr>
+        <w:t xml:space="preserve"> final hand-in for the project</w:t>
+      </w:r>
+    </w:p>
+    <w:p>
+      <w:pPr>
+        <w:pStyle w:val="ListParagraph"/>
+        <w:numPr>
+          <w:ilvl w:val="0"/>
+          <w:numId w:val="1"/>
+        </w:numPr>
+        <w:rPr>
+          <w:rFonts w:ascii="Garamond" w:hAnsi="Garamond"/>
+          <w:lang w:val="en-GB"/>
+        </w:rPr>
+      </w:pPr>
+      <w:r>
+        <w:rPr>
+          <w:rFonts w:ascii="Garamond" w:hAnsi="Garamond"/>
+          <w:b/>
+          <w:bCs/>
+          <w:lang w:val="en-GB"/>
+        </w:rPr>
         <w:t>23/6-2025 – 26/6-2025</w:t>
       </w:r>
       <w:r>
@@ -306,62 +335,20 @@
         <w:rPr>
           <w:rFonts w:ascii="Garamond" w:hAnsi="Garamond"/>
         </w:rPr>
-        <w:t xml:space="preserve">Upload slots for your pdfs can be found on </w:t>
-      </w:r>
-      <w:proofErr w:type="spellStart"/>
-      <w:r>
-        <w:rPr>
-          <w:rFonts w:ascii="Garamond" w:hAnsi="Garamond"/>
-        </w:rPr>
-        <w:t>LearnIt</w:t>
-      </w:r>
-      <w:proofErr w:type="spellEnd"/>
-      <w:r>
-        <w:rPr>
-          <w:rFonts w:ascii="Garamond" w:hAnsi="Garamond"/>
-        </w:rPr>
-        <w:t xml:space="preserve"> on the bottom of the page (note that if you want to use slides you have to upload them there so I can merge them together to save a lot of time with connecting laptops) If you want to present without slides, you can e-mail me. The options are 13-03 and 27-03 </w:t>
-      </w:r>
-      <w:proofErr w:type="gramStart"/>
-      <w:r>
-        <w:rPr>
-          <w:rFonts w:ascii="Garamond" w:hAnsi="Garamond"/>
-        </w:rPr>
-        <w:t>during  the</w:t>
-      </w:r>
-      <w:proofErr w:type="gramEnd"/>
-      <w:r>
-        <w:rPr>
-          <w:rFonts w:ascii="Garamond" w:hAnsi="Garamond"/>
-        </w:rPr>
-        <w:t xml:space="preserve"> normal lecture hours (10:00-12:00).</w:t>
-      </w:r>
-    </w:p>
-    <w:p>
-      <w:pPr>
-        <w:rPr>
-          <w:rFonts w:ascii="Garamond" w:hAnsi="Garamond"/>
-        </w:rPr>
-      </w:pPr>
-      <w:r>
-        <w:rPr>
-          <w:rFonts w:ascii="Garamond" w:hAnsi="Garamond"/>
-        </w:rPr>
-        <w:t xml:space="preserve">Next Tuesday (11-03) I will present potential project topics/directions. However, you do not have to pick from these, you can also propose your own. The information about the project proposal and final assignment will be added to </w:t>
-      </w:r>
-      <w:proofErr w:type="spellStart"/>
-      <w:r>
-        <w:rPr>
-          <w:rFonts w:ascii="Garamond" w:hAnsi="Garamond"/>
-        </w:rPr>
-        <w:t>LearnIt</w:t>
-      </w:r>
-      <w:proofErr w:type="spellEnd"/>
-      <w:r>
-        <w:rPr>
-          <w:rFonts w:ascii="Garamond" w:hAnsi="Garamond"/>
-        </w:rPr>
-        <w:t xml:space="preserve"> by the end of today, together with the slides for Tuesday. </w:t>
+        <w:t>Upload slots for your pdfs can be found on LearnIt on the bottom of the page (note that if you want to use slides you have to upload them there so I can merge them together to save a lot of time with connecting laptops) If you want to present without slides, you can e-mail me. The options are 13-03 and 27-03 during  the normal lecture hours (10:00-12:00).</w:t>
+      </w:r>
+    </w:p>
+    <w:p>
+      <w:pPr>
+        <w:rPr>
+          <w:rFonts w:ascii="Garamond" w:hAnsi="Garamond"/>
+        </w:rPr>
+      </w:pPr>
+      <w:r>
+        <w:rPr>
+          <w:rFonts w:ascii="Garamond" w:hAnsi="Garamond"/>
+        </w:rPr>
+        <w:t>Next Tuesday (11-03) I will present potential project topics/directions. However, you do not have to pick from these, you can also propose your own. The information about the project proposal and final assignment will be added to LearnIt by the end of today, together with the slides for Tuesday. </w:t>
       </w:r>
     </w:p>
     <w:p>
@@ -428,48 +415,1958 @@
         <w:rPr>
           <w:rFonts w:ascii="Garamond" w:hAnsi="Garamond"/>
         </w:rPr>
-        <w:t xml:space="preserve">To get feedback. E.g. perhaps there is a toolkit or a dataset that can help you </w:t>
-      </w:r>
-      <w:proofErr w:type="gramStart"/>
-      <w:r>
-        <w:rPr>
-          <w:rFonts w:ascii="Garamond" w:hAnsi="Garamond"/>
-        </w:rPr>
-        <w:t>out, and</w:t>
-      </w:r>
-      <w:proofErr w:type="gramEnd"/>
-      <w:r>
-        <w:rPr>
-          <w:rFonts w:ascii="Garamond" w:hAnsi="Garamond"/>
-        </w:rPr>
-        <w:t xml:space="preserve"> save you a lot of time.</w:t>
-      </w:r>
-    </w:p>
-    <w:p>
-      <w:pPr>
-        <w:rPr>
-          <w:rFonts w:ascii="Garamond" w:hAnsi="Garamond"/>
-        </w:rPr>
-      </w:pPr>
-      <w:r>
-        <w:rPr>
-          <w:rFonts w:ascii="Garamond" w:hAnsi="Garamond"/>
-        </w:rPr>
-        <w:t xml:space="preserve">Note also that the presentation is just 5 minutes per group, so I would suggest </w:t>
-      </w:r>
-      <w:proofErr w:type="gramStart"/>
-      <w:r>
-        <w:rPr>
-          <w:rFonts w:ascii="Garamond" w:hAnsi="Garamond"/>
-        </w:rPr>
-        <w:t>to skip</w:t>
-      </w:r>
-      <w:proofErr w:type="gramEnd"/>
-      <w:r>
-        <w:rPr>
-          <w:rFonts w:ascii="Garamond" w:hAnsi="Garamond"/>
-        </w:rPr>
-        <w:t xml:space="preserve"> table of contents and extensive background overviews. Focus on what you contribute instead (rule of thumb is that most people need 1 minute per slide).  </w:t>
+        <w:t>To get feedback. E.g. perhaps there is a toolkit or a dataset that can help you out, and save you a lot of time.</w:t>
+      </w:r>
+    </w:p>
+    <w:p>
+      <w:pPr>
+        <w:rPr>
+          <w:rFonts w:ascii="Garamond" w:hAnsi="Garamond"/>
+        </w:rPr>
+      </w:pPr>
+      <w:r>
+        <w:rPr>
+          <w:rFonts w:ascii="Garamond" w:hAnsi="Garamond"/>
+        </w:rPr>
+        <w:t>Note also that the presentation is just 5 minutes per group, so I would suggest to skip table of contents and extensive background overviews. Focus on what you contribute instead (rule of thumb is that most people need 1 minute per slide).  </w:t>
+      </w:r>
+    </w:p>
+    <w:p>
+      <w:pPr>
+        <w:rPr>
+          <w:rFonts w:ascii="Garamond" w:hAnsi="Garamond"/>
+        </w:rPr>
+      </w:pPr>
+    </w:p>
+    <w:p>
+      <w:pPr>
+        <w:rPr>
+          <w:rFonts w:ascii="Garamond" w:hAnsi="Garamond"/>
+        </w:rPr>
+      </w:pPr>
+      <w:r>
+        <w:rPr>
+          <w:rFonts w:ascii="Garamond" w:hAnsi="Garamond"/>
+        </w:rPr>
+        <w:t>Exam info:</w:t>
+      </w:r>
+    </w:p>
+    <w:p>
+      <w:pPr>
+        <w:rPr>
+          <w:rFonts w:ascii="Garamond" w:hAnsi="Garamond"/>
+        </w:rPr>
+      </w:pPr>
+      <w:r>
+        <w:rPr>
+          <w:rFonts w:ascii="Garamond" w:hAnsi="Garamond"/>
+        </w:rPr>
+        <w:t>Time:</w:t>
+      </w:r>
+    </w:p>
+    <w:p>
+      <w:pPr>
+        <w:pStyle w:val="ListParagraph"/>
+        <w:numPr>
+          <w:ilvl w:val="0"/>
+          <w:numId w:val="1"/>
+        </w:numPr>
+        <w:rPr>
+          <w:rFonts w:ascii="Garamond" w:hAnsi="Garamond"/>
+        </w:rPr>
+      </w:pPr>
+      <w:r>
+        <w:rPr>
+          <w:rFonts w:ascii="Garamond" w:hAnsi="Garamond"/>
+        </w:rPr>
+        <w:t>10 minutes of presentation</w:t>
+      </w:r>
+    </w:p>
+    <w:p>
+      <w:pPr>
+        <w:pStyle w:val="ListParagraph"/>
+        <w:numPr>
+          <w:ilvl w:val="0"/>
+          <w:numId w:val="1"/>
+        </w:numPr>
+        <w:rPr>
+          <w:rFonts w:ascii="Garamond" w:hAnsi="Garamond"/>
+        </w:rPr>
+      </w:pPr>
+      <w:r>
+        <w:rPr>
+          <w:rFonts w:ascii="Garamond" w:hAnsi="Garamond"/>
+        </w:rPr>
+        <w:t>10-12 minutes individual per person</w:t>
+      </w:r>
+    </w:p>
+    <w:p>
+      <w:pPr>
+        <w:pStyle w:val="ListParagraph"/>
+        <w:numPr>
+          <w:ilvl w:val="1"/>
+          <w:numId w:val="1"/>
+        </w:numPr>
+        <w:rPr>
+          <w:rFonts w:ascii="Garamond" w:hAnsi="Garamond"/>
+        </w:rPr>
+      </w:pPr>
+      <w:r>
+        <w:rPr>
+          <w:rFonts w:ascii="Garamond" w:hAnsi="Garamond"/>
+        </w:rPr>
+        <w:lastRenderedPageBreak/>
+        <w:t>Some questions about the project</w:t>
+      </w:r>
+    </w:p>
+    <w:p>
+      <w:pPr>
+        <w:pStyle w:val="ListParagraph"/>
+        <w:numPr>
+          <w:ilvl w:val="1"/>
+          <w:numId w:val="1"/>
+        </w:numPr>
+        <w:rPr>
+          <w:rFonts w:ascii="Garamond" w:hAnsi="Garamond"/>
+        </w:rPr>
+      </w:pPr>
+      <w:r>
+        <w:rPr>
+          <w:rFonts w:ascii="Garamond" w:hAnsi="Garamond"/>
+        </w:rPr>
+        <w:t>Focus on 1 random (main) topic from the exam syllabus</w:t>
+      </w:r>
+    </w:p>
+    <w:p>
+      <w:pPr>
+        <w:pStyle w:val="ListParagraph"/>
+        <w:numPr>
+          <w:ilvl w:val="1"/>
+          <w:numId w:val="1"/>
+        </w:numPr>
+        <w:rPr>
+          <w:rFonts w:ascii="Garamond" w:hAnsi="Garamond"/>
+        </w:rPr>
+      </w:pPr>
+      <w:r>
+        <w:rPr>
+          <w:rFonts w:ascii="Garamond" w:hAnsi="Garamond"/>
+        </w:rPr>
+        <w:t>There are extra topics we turn to if necessary: Tokenization, bias, experimental standards</w:t>
+      </w:r>
+    </w:p>
+    <w:p>
+      <w:pPr>
+        <w:pStyle w:val="ListParagraph"/>
+        <w:numPr>
+          <w:ilvl w:val="1"/>
+          <w:numId w:val="1"/>
+        </w:numPr>
+        <w:rPr>
+          <w:rFonts w:ascii="Garamond" w:hAnsi="Garamond"/>
+        </w:rPr>
+      </w:pPr>
+      <w:r>
+        <w:rPr>
+          <w:rFonts w:ascii="Garamond" w:hAnsi="Garamond"/>
+        </w:rPr>
+        <w:t>Expect a variety of questions, like:</w:t>
+      </w:r>
+    </w:p>
+    <w:p>
+      <w:pPr>
+        <w:pStyle w:val="ListParagraph"/>
+        <w:numPr>
+          <w:ilvl w:val="2"/>
+          <w:numId w:val="1"/>
+        </w:numPr>
+        <w:rPr>
+          <w:rFonts w:ascii="Garamond" w:hAnsi="Garamond"/>
+        </w:rPr>
+      </w:pPr>
+      <w:r>
+        <w:rPr>
+          <w:rFonts w:ascii="Garamond" w:hAnsi="Garamond"/>
+        </w:rPr>
+        <w:t>Walk us through algorithm/method X</w:t>
+      </w:r>
+    </w:p>
+    <w:p>
+      <w:pPr>
+        <w:pStyle w:val="ListParagraph"/>
+        <w:numPr>
+          <w:ilvl w:val="2"/>
+          <w:numId w:val="1"/>
+        </w:numPr>
+        <w:rPr>
+          <w:rFonts w:ascii="Garamond" w:hAnsi="Garamond"/>
+        </w:rPr>
+      </w:pPr>
+      <w:r>
+        <w:rPr>
+          <w:rFonts w:ascii="Garamond" w:hAnsi="Garamond"/>
+        </w:rPr>
+        <w:t>How does method X differ from method Y?</w:t>
+      </w:r>
+    </w:p>
+    <w:p>
+      <w:pPr>
+        <w:pStyle w:val="ListParagraph"/>
+        <w:numPr>
+          <w:ilvl w:val="2"/>
+          <w:numId w:val="1"/>
+        </w:numPr>
+        <w:rPr>
+          <w:rFonts w:ascii="Garamond" w:hAnsi="Garamond"/>
+        </w:rPr>
+      </w:pPr>
+      <w:r>
+        <w:rPr>
+          <w:rFonts w:ascii="Garamond" w:hAnsi="Garamond"/>
+        </w:rPr>
+        <w:t>What are the benefits of using method X for task Z?</w:t>
+      </w:r>
+    </w:p>
+    <w:p>
+      <w:pPr>
+        <w:pStyle w:val="ListParagraph"/>
+        <w:numPr>
+          <w:ilvl w:val="2"/>
+          <w:numId w:val="1"/>
+        </w:numPr>
+        <w:rPr>
+          <w:rFonts w:ascii="Garamond" w:hAnsi="Garamond"/>
+        </w:rPr>
+      </w:pPr>
+      <w:r>
+        <w:rPr>
+          <w:rFonts w:ascii="Garamond" w:hAnsi="Garamond"/>
+        </w:rPr>
+        <w:t>How can we best solve Z?</w:t>
+      </w:r>
+    </w:p>
+    <w:p>
+      <w:pPr>
+        <w:pStyle w:val="ListParagraph"/>
+        <w:numPr>
+          <w:ilvl w:val="1"/>
+          <w:numId w:val="1"/>
+        </w:numPr>
+        <w:rPr>
+          <w:rFonts w:ascii="Garamond" w:hAnsi="Garamond"/>
+        </w:rPr>
+      </w:pPr>
+      <w:r>
+        <w:rPr>
+          <w:rFonts w:ascii="Garamond" w:hAnsi="Garamond"/>
+        </w:rPr>
+        <w:t>What to remember:</w:t>
+      </w:r>
+    </w:p>
+    <w:p>
+      <w:pPr>
+        <w:pStyle w:val="ListParagraph"/>
+        <w:numPr>
+          <w:ilvl w:val="2"/>
+          <w:numId w:val="1"/>
+        </w:numPr>
+        <w:rPr>
+          <w:rFonts w:ascii="Garamond" w:hAnsi="Garamond"/>
+        </w:rPr>
+      </w:pPr>
+      <w:r>
+        <w:rPr>
+          <w:rFonts w:ascii="Garamond" w:hAnsi="Garamond"/>
+        </w:rPr>
+        <w:t>Main terminology, but more importantly: intuition, reasoning and motivations</w:t>
+      </w:r>
+    </w:p>
+    <w:p>
+      <w:pPr>
+        <w:pStyle w:val="ListParagraph"/>
+        <w:numPr>
+          <w:ilvl w:val="2"/>
+          <w:numId w:val="1"/>
+        </w:numPr>
+        <w:rPr>
+          <w:rFonts w:ascii="Garamond" w:hAnsi="Garamond"/>
+        </w:rPr>
+      </w:pPr>
+      <w:r>
+        <w:rPr>
+          <w:rFonts w:ascii="Garamond" w:hAnsi="Garamond"/>
+        </w:rPr>
+        <w:t>Often used and basic formulas: RNN, transformers, Kappa, Naive Bayes, Logistic regression, Laplace smoothing, temperature, F1</w:t>
+      </w:r>
+    </w:p>
+    <w:p>
+      <w:pPr>
+        <w:pStyle w:val="ListParagraph"/>
+        <w:numPr>
+          <w:ilvl w:val="2"/>
+          <w:numId w:val="1"/>
+        </w:numPr>
+        <w:rPr>
+          <w:rFonts w:ascii="Garamond" w:hAnsi="Garamond"/>
+        </w:rPr>
+      </w:pPr>
+      <w:r>
+        <w:rPr>
+          <w:rFonts w:ascii="Garamond" w:hAnsi="Garamond"/>
+        </w:rPr>
+        <w:t>Algorithms and architectures: LSTM, SGD, Viterbi, Min edit distance, ...</w:t>
+      </w:r>
+    </w:p>
+    <w:p>
+      <w:pPr>
+        <w:pStyle w:val="ListParagraph"/>
+        <w:numPr>
+          <w:ilvl w:val="2"/>
+          <w:numId w:val="1"/>
+        </w:numPr>
+        <w:rPr>
+          <w:rFonts w:ascii="Garamond" w:hAnsi="Garamond"/>
+        </w:rPr>
+      </w:pPr>
+      <w:r>
+        <w:rPr>
+          <w:rFonts w:ascii="Garamond" w:hAnsi="Garamond"/>
+        </w:rPr>
+        <w:t>Skills: Basic POS tagging, regex, ...</w:t>
+      </w:r>
+    </w:p>
+    <w:p>
+      <w:pPr>
+        <w:pStyle w:val="ListParagraph"/>
+        <w:numPr>
+          <w:ilvl w:val="2"/>
+          <w:numId w:val="1"/>
+        </w:numPr>
+        <w:rPr>
+          <w:rFonts w:ascii="Garamond" w:hAnsi="Garamond"/>
+        </w:rPr>
+      </w:pPr>
+      <w:r>
+        <w:rPr>
+          <w:rFonts w:ascii="Garamond" w:hAnsi="Garamond"/>
+        </w:rPr>
+        <w:t>Strengths, weaknesses and limitations of methods</w:t>
+      </w:r>
+    </w:p>
+    <w:p>
+      <w:pPr>
+        <w:rPr>
+          <w:rFonts w:ascii="Garamond" w:hAnsi="Garamond"/>
+        </w:rPr>
+      </w:pPr>
+    </w:p>
+    <w:p>
+      <w:pPr>
+        <w:rPr>
+          <w:rFonts w:ascii="Garamond" w:hAnsi="Garamond"/>
+          <w:sz w:val="32"/>
+          <w:szCs w:val="32"/>
+        </w:rPr>
+      </w:pPr>
+      <w:r>
+        <w:rPr>
+          <w:rFonts w:ascii="Garamond" w:hAnsi="Garamond"/>
+          <w:sz w:val="32"/>
+          <w:szCs w:val="32"/>
+        </w:rPr>
+        <w:t>From the slides (11/3-2025):</w:t>
+      </w:r>
+    </w:p>
+    <w:p>
+      <w:pPr>
+        <w:rPr>
+          <w:rFonts w:ascii="Garamond" w:hAnsi="Garamond"/>
+        </w:rPr>
+      </w:pPr>
+      <w:r>
+        <w:rPr>
+          <w:rFonts w:ascii="Garamond" w:hAnsi="Garamond"/>
+        </w:rPr>
+        <w:t xml:space="preserve">Requirements: </w:t>
+      </w:r>
+    </w:p>
+    <w:p>
+      <w:pPr>
+        <w:pStyle w:val="ListParagraph"/>
+        <w:numPr>
+          <w:ilvl w:val="0"/>
+          <w:numId w:val="1"/>
+        </w:numPr>
+        <w:rPr>
+          <w:rFonts w:ascii="Garamond" w:hAnsi="Garamond"/>
+        </w:rPr>
+      </w:pPr>
+      <w:r>
+        <w:rPr>
+          <w:rFonts w:ascii="Garamond" w:hAnsi="Garamond"/>
+        </w:rPr>
+        <w:t>Explore something new (could be a reproduction study, or basically anything else, as long as it’s new)</w:t>
+      </w:r>
+    </w:p>
+    <w:p>
+      <w:pPr>
+        <w:pStyle w:val="ListParagraph"/>
+        <w:numPr>
+          <w:ilvl w:val="0"/>
+          <w:numId w:val="1"/>
+        </w:numPr>
+        <w:rPr>
+          <w:rFonts w:ascii="Garamond" w:hAnsi="Garamond"/>
+        </w:rPr>
+      </w:pPr>
+      <w:r>
+        <w:rPr>
+          <w:rFonts w:ascii="Garamond" w:hAnsi="Garamond"/>
+        </w:rPr>
+        <w:t xml:space="preserve">Hand in should be max. 5 pgs ACL style files, see link: </w:t>
+      </w:r>
+      <w:hyperlink r:id="rId5" w:history="1">
+        <w:r>
+          <w:rPr>
+            <w:rStyle w:val="Hyperlink"/>
+            <w:rFonts w:ascii="Garamond" w:hAnsi="Garamond"/>
+          </w:rPr>
+          <w:t>https://github.com/acl-org/acl-style-files</w:t>
+        </w:r>
+      </w:hyperlink>
+      <w:r>
+        <w:rPr>
+          <w:rFonts w:ascii="Garamond" w:hAnsi="Garamond"/>
+        </w:rPr>
+        <w:t xml:space="preserve"> </w:t>
+      </w:r>
+    </w:p>
+    <w:p>
+      <w:pPr>
+        <w:pStyle w:val="ListParagraph"/>
+        <w:numPr>
+          <w:ilvl w:val="1"/>
+          <w:numId w:val="1"/>
+        </w:numPr>
+        <w:rPr>
+          <w:rFonts w:ascii="Garamond" w:hAnsi="Garamond"/>
+        </w:rPr>
+      </w:pPr>
+      <w:r>
+        <w:rPr>
+          <w:rFonts w:ascii="Garamond" w:hAnsi="Garamond"/>
+        </w:rPr>
+        <w:t>References/bibliography and appendix do not count (thank god!)</w:t>
+      </w:r>
+    </w:p>
+    <w:p>
+      <w:pPr>
+        <w:pStyle w:val="ListParagraph"/>
+        <w:numPr>
+          <w:ilvl w:val="0"/>
+          <w:numId w:val="1"/>
+        </w:numPr>
+        <w:rPr>
+          <w:rFonts w:ascii="Garamond" w:hAnsi="Garamond"/>
+        </w:rPr>
+      </w:pPr>
+      <w:r>
+        <w:rPr>
+          <w:rFonts w:ascii="Garamond" w:hAnsi="Garamond"/>
+        </w:rPr>
+        <w:t>Focus: NER (Named Entity Recognition)</w:t>
+      </w:r>
+    </w:p>
+    <w:p>
+      <w:pPr>
+        <w:pStyle w:val="ListParagraph"/>
+        <w:numPr>
+          <w:ilvl w:val="0"/>
+          <w:numId w:val="1"/>
+        </w:numPr>
+        <w:rPr>
+          <w:rFonts w:ascii="Garamond" w:hAnsi="Garamond"/>
+        </w:rPr>
+      </w:pPr>
+      <w:r>
+        <w:rPr>
+          <w:rFonts w:ascii="Garamond" w:hAnsi="Garamond"/>
+        </w:rPr>
+        <w:t>Topic can be anything, but Rob has given us some inspiration. If we want to choose our own topic instead of one of the suggested, we send Rob an email</w:t>
+      </w:r>
+    </w:p>
+    <w:p>
+      <w:pPr>
+        <w:pStyle w:val="ListParagraph"/>
+        <w:numPr>
+          <w:ilvl w:val="0"/>
+          <w:numId w:val="1"/>
+        </w:numPr>
+        <w:rPr>
+          <w:rFonts w:ascii="Garamond" w:hAnsi="Garamond"/>
+        </w:rPr>
+      </w:pPr>
+      <w:r>
+        <w:rPr>
+          <w:rFonts w:ascii="Garamond" w:hAnsi="Garamond"/>
+        </w:rPr>
+        <w:t>All groups are required to implement a Baseline with EWT data</w:t>
+      </w:r>
+    </w:p>
+    <w:p>
+      <w:pPr>
+        <w:rPr>
+          <w:rFonts w:ascii="Garamond" w:hAnsi="Garamond"/>
+        </w:rPr>
+      </w:pPr>
+      <w:r>
+        <w:rPr>
+          <w:rFonts w:ascii="Garamond" w:hAnsi="Garamond"/>
+        </w:rPr>
+        <w:t>Baseline predictions (20/3-2025):</w:t>
+      </w:r>
+    </w:p>
+    <w:p>
+      <w:pPr>
+        <w:pStyle w:val="ListParagraph"/>
+        <w:numPr>
+          <w:ilvl w:val="0"/>
+          <w:numId w:val="1"/>
+        </w:numPr>
+        <w:rPr>
+          <w:rFonts w:ascii="Garamond" w:hAnsi="Garamond"/>
+        </w:rPr>
+      </w:pPr>
+      <w:r>
+        <w:rPr>
+          <w:rFonts w:ascii="Garamond" w:hAnsi="Garamond"/>
+        </w:rPr>
+        <w:t>Needs to be more advanced than most-frequent class (which is just O). Note that span-f1 is 0.0</w:t>
+      </w:r>
+    </w:p>
+    <w:p>
+      <w:pPr>
+        <w:pStyle w:val="ListParagraph"/>
+        <w:numPr>
+          <w:ilvl w:val="0"/>
+          <w:numId w:val="1"/>
+        </w:numPr>
+        <w:rPr>
+          <w:rFonts w:ascii="Garamond" w:hAnsi="Garamond"/>
+        </w:rPr>
+      </w:pPr>
+      <w:r>
+        <w:rPr>
+          <w:rFonts w:ascii="Garamond" w:hAnsi="Garamond"/>
+        </w:rPr>
+        <w:t>Viterbi is not a good choice, transition probabilities are uninformative</w:t>
+      </w:r>
+    </w:p>
+    <w:p>
+      <w:pPr>
+        <w:pStyle w:val="ListParagraph"/>
+        <w:numPr>
+          <w:ilvl w:val="0"/>
+          <w:numId w:val="1"/>
+        </w:numPr>
+        <w:rPr>
+          <w:rFonts w:ascii="Garamond" w:hAnsi="Garamond"/>
+        </w:rPr>
+      </w:pPr>
+      <w:r>
+        <w:rPr>
+          <w:rFonts w:ascii="Garamond" w:hAnsi="Garamond"/>
+        </w:rPr>
+        <w:t>A better idea might be LSTM or BERT, see assignment solutions</w:t>
+      </w:r>
+    </w:p>
+    <w:p>
+      <w:pPr>
+        <w:rPr>
+          <w:rFonts w:ascii="Garamond" w:hAnsi="Garamond"/>
+        </w:rPr>
+      </w:pPr>
+      <w:r>
+        <w:rPr>
+          <w:rFonts w:ascii="Garamond" w:hAnsi="Garamond"/>
+        </w:rPr>
+        <w:t>NER:</w:t>
+      </w:r>
+    </w:p>
+    <w:p>
+      <w:pPr>
+        <w:pStyle w:val="ListParagraph"/>
+        <w:numPr>
+          <w:ilvl w:val="0"/>
+          <w:numId w:val="1"/>
+        </w:numPr>
+        <w:rPr>
+          <w:rFonts w:ascii="Garamond" w:hAnsi="Garamond"/>
+        </w:rPr>
+      </w:pPr>
+      <w:r>
+        <w:rPr>
+          <w:rFonts w:ascii="Garamond" w:hAnsi="Garamond"/>
+        </w:rPr>
+        <w:t>Identifying class of a word (entity). Assigning that class</w:t>
+      </w:r>
+    </w:p>
+    <w:p>
+      <w:pPr>
+        <w:pStyle w:val="ListParagraph"/>
+        <w:numPr>
+          <w:ilvl w:val="0"/>
+          <w:numId w:val="1"/>
+        </w:numPr>
+        <w:rPr>
+          <w:rFonts w:ascii="Garamond" w:hAnsi="Garamond"/>
+        </w:rPr>
+      </w:pPr>
+      <w:r>
+        <w:rPr>
+          <w:rFonts w:ascii="Garamond" w:hAnsi="Garamond"/>
+        </w:rPr>
+        <w:t>Note that entities can be nested</w:t>
+      </w:r>
+    </w:p>
+    <w:p>
+      <w:pPr>
+        <w:pStyle w:val="ListParagraph"/>
+        <w:numPr>
+          <w:ilvl w:val="0"/>
+          <w:numId w:val="1"/>
+        </w:numPr>
+        <w:rPr>
+          <w:rFonts w:ascii="Garamond" w:hAnsi="Garamond"/>
+        </w:rPr>
+      </w:pPr>
+      <w:r>
+        <w:rPr>
+          <w:rFonts w:ascii="Garamond" w:hAnsi="Garamond"/>
+        </w:rPr>
+        <w:t>Note that labels may differ across datasets</w:t>
+      </w:r>
+    </w:p>
+    <w:p>
+      <w:pPr>
+        <w:pStyle w:val="ListParagraph"/>
+        <w:numPr>
+          <w:ilvl w:val="0"/>
+          <w:numId w:val="1"/>
+        </w:numPr>
+        <w:rPr>
+          <w:rFonts w:ascii="Garamond" w:hAnsi="Garamond"/>
+        </w:rPr>
+      </w:pPr>
+      <w:r>
+        <w:rPr>
+          <w:rFonts w:ascii="Garamond" w:hAnsi="Garamond"/>
+        </w:rPr>
+        <w:t>See 3 examples below:</w:t>
+      </w:r>
+    </w:p>
+    <w:tbl>
+      <w:tblPr>
+        <w:tblStyle w:val="TableGrid"/>
+        <w:tblW w:w="0" w:type="auto"/>
+        <w:tblBorders>
+          <w:insideH w:val="none" w:sz="0" w:space="0" w:color="auto"/>
+        </w:tblBorders>
+        <w:tblLook w:val="04A0" w:firstRow="1" w:lastRow="0" w:firstColumn="1" w:lastColumn="0" w:noHBand="0" w:noVBand="1"/>
+      </w:tblPr>
+      <w:tblGrid>
+        <w:gridCol w:w="987"/>
+        <w:gridCol w:w="1169"/>
+        <w:gridCol w:w="958"/>
+        <w:gridCol w:w="1417"/>
+        <w:gridCol w:w="426"/>
+        <w:gridCol w:w="992"/>
+      </w:tblGrid>
+      <w:tr>
+        <w:tc>
+          <w:tcPr>
+            <w:tcW w:w="987" w:type="dxa"/>
+            <w:tcBorders>
+              <w:top w:val="nil"/>
+              <w:bottom w:val="nil"/>
+            </w:tcBorders>
+          </w:tcPr>
+          <w:p>
+            <w:pPr>
+              <w:rPr>
+                <w:rFonts w:ascii="Garamond" w:hAnsi="Garamond"/>
+              </w:rPr>
+            </w:pPr>
+            <w:r>
+              <w:rPr>
+                <w:rFonts w:ascii="Garamond" w:hAnsi="Garamond"/>
+              </w:rPr>
+              <w:lastRenderedPageBreak/>
+              <w:t>Barack</w:t>
+            </w:r>
+          </w:p>
+        </w:tc>
+        <w:tc>
+          <w:tcPr>
+            <w:tcW w:w="1169" w:type="dxa"/>
+            <w:tcBorders>
+              <w:top w:val="nil"/>
+              <w:bottom w:val="nil"/>
+            </w:tcBorders>
+          </w:tcPr>
+          <w:p>
+            <w:pPr>
+              <w:rPr>
+                <w:rFonts w:ascii="Garamond" w:hAnsi="Garamond"/>
+              </w:rPr>
+            </w:pPr>
+            <w:r>
+              <w:rPr>
+                <w:rFonts w:ascii="Garamond" w:hAnsi="Garamond"/>
+              </w:rPr>
+              <w:t>Obama</w:t>
+            </w:r>
+          </w:p>
+        </w:tc>
+        <w:tc>
+          <w:tcPr>
+            <w:tcW w:w="958" w:type="dxa"/>
+            <w:tcBorders>
+              <w:top w:val="nil"/>
+              <w:bottom w:val="nil"/>
+            </w:tcBorders>
+          </w:tcPr>
+          <w:p>
+            <w:pPr>
+              <w:rPr>
+                <w:rFonts w:ascii="Garamond" w:hAnsi="Garamond"/>
+              </w:rPr>
+            </w:pPr>
+            <w:r>
+              <w:rPr>
+                <w:rFonts w:ascii="Garamond" w:hAnsi="Garamond"/>
+              </w:rPr>
+              <w:t>was</w:t>
+            </w:r>
+          </w:p>
+        </w:tc>
+        <w:tc>
+          <w:tcPr>
+            <w:tcW w:w="1417" w:type="dxa"/>
+            <w:tcBorders>
+              <w:top w:val="nil"/>
+              <w:bottom w:val="nil"/>
+            </w:tcBorders>
+          </w:tcPr>
+          <w:p>
+            <w:pPr>
+              <w:rPr>
+                <w:rFonts w:ascii="Garamond" w:hAnsi="Garamond"/>
+              </w:rPr>
+            </w:pPr>
+            <w:r>
+              <w:rPr>
+                <w:rFonts w:ascii="Garamond" w:hAnsi="Garamond"/>
+              </w:rPr>
+              <w:t>born</w:t>
+            </w:r>
+          </w:p>
+        </w:tc>
+        <w:tc>
+          <w:tcPr>
+            <w:tcW w:w="426" w:type="dxa"/>
+            <w:tcBorders>
+              <w:top w:val="nil"/>
+              <w:bottom w:val="nil"/>
+            </w:tcBorders>
+          </w:tcPr>
+          <w:p>
+            <w:pPr>
+              <w:rPr>
+                <w:rFonts w:ascii="Garamond" w:hAnsi="Garamond"/>
+              </w:rPr>
+            </w:pPr>
+            <w:r>
+              <w:rPr>
+                <w:rFonts w:ascii="Garamond" w:hAnsi="Garamond"/>
+              </w:rPr>
+              <w:t>in</w:t>
+            </w:r>
+          </w:p>
+        </w:tc>
+        <w:tc>
+          <w:tcPr>
+            <w:tcW w:w="992" w:type="dxa"/>
+            <w:tcBorders>
+              <w:top w:val="nil"/>
+              <w:bottom w:val="nil"/>
+            </w:tcBorders>
+          </w:tcPr>
+          <w:p>
+            <w:pPr>
+              <w:rPr>
+                <w:rFonts w:ascii="Garamond" w:hAnsi="Garamond"/>
+              </w:rPr>
+            </w:pPr>
+            <w:r>
+              <w:rPr>
+                <w:rFonts w:ascii="Garamond" w:hAnsi="Garamond"/>
+              </w:rPr>
+              <w:t>Hawaii</w:t>
+            </w:r>
+          </w:p>
+        </w:tc>
+      </w:tr>
+      <w:tr>
+        <w:tc>
+          <w:tcPr>
+            <w:tcW w:w="987" w:type="dxa"/>
+            <w:tcBorders>
+              <w:top w:val="nil"/>
+              <w:bottom w:val="nil"/>
+            </w:tcBorders>
+          </w:tcPr>
+          <w:p>
+            <w:pPr>
+              <w:rPr>
+                <w:rFonts w:ascii="Garamond" w:hAnsi="Garamond"/>
+              </w:rPr>
+            </w:pPr>
+            <w:r>
+              <w:rPr>
+                <w:rFonts w:ascii="Garamond" w:hAnsi="Garamond"/>
+              </w:rPr>
+              <w:t>B-PER</w:t>
+            </w:r>
+          </w:p>
+        </w:tc>
+        <w:tc>
+          <w:tcPr>
+            <w:tcW w:w="1169" w:type="dxa"/>
+            <w:tcBorders>
+              <w:top w:val="nil"/>
+              <w:bottom w:val="nil"/>
+            </w:tcBorders>
+          </w:tcPr>
+          <w:p>
+            <w:pPr>
+              <w:rPr>
+                <w:rFonts w:ascii="Garamond" w:hAnsi="Garamond"/>
+              </w:rPr>
+            </w:pPr>
+            <w:r>
+              <w:rPr>
+                <w:rFonts w:ascii="Garamond" w:hAnsi="Garamond"/>
+              </w:rPr>
+              <w:t>I-PER</w:t>
+            </w:r>
+          </w:p>
+        </w:tc>
+        <w:tc>
+          <w:tcPr>
+            <w:tcW w:w="958" w:type="dxa"/>
+            <w:tcBorders>
+              <w:top w:val="nil"/>
+              <w:bottom w:val="nil"/>
+            </w:tcBorders>
+          </w:tcPr>
+          <w:p>
+            <w:pPr>
+              <w:rPr>
+                <w:rFonts w:ascii="Garamond" w:hAnsi="Garamond"/>
+              </w:rPr>
+            </w:pPr>
+            <w:r>
+              <w:rPr>
+                <w:rFonts w:ascii="Garamond" w:hAnsi="Garamond"/>
+              </w:rPr>
+              <w:t>O</w:t>
+            </w:r>
+          </w:p>
+        </w:tc>
+        <w:tc>
+          <w:tcPr>
+            <w:tcW w:w="1417" w:type="dxa"/>
+            <w:tcBorders>
+              <w:top w:val="nil"/>
+              <w:bottom w:val="nil"/>
+            </w:tcBorders>
+          </w:tcPr>
+          <w:p>
+            <w:pPr>
+              <w:rPr>
+                <w:rFonts w:ascii="Garamond" w:hAnsi="Garamond"/>
+              </w:rPr>
+            </w:pPr>
+            <w:r>
+              <w:rPr>
+                <w:rFonts w:ascii="Garamond" w:hAnsi="Garamond"/>
+              </w:rPr>
+              <w:t>O</w:t>
+            </w:r>
+          </w:p>
+        </w:tc>
+        <w:tc>
+          <w:tcPr>
+            <w:tcW w:w="426" w:type="dxa"/>
+            <w:tcBorders>
+              <w:top w:val="nil"/>
+              <w:bottom w:val="nil"/>
+            </w:tcBorders>
+          </w:tcPr>
+          <w:p>
+            <w:pPr>
+              <w:rPr>
+                <w:rFonts w:ascii="Garamond" w:hAnsi="Garamond"/>
+              </w:rPr>
+            </w:pPr>
+            <w:r>
+              <w:rPr>
+                <w:rFonts w:ascii="Garamond" w:hAnsi="Garamond"/>
+              </w:rPr>
+              <w:t>O</w:t>
+            </w:r>
+          </w:p>
+        </w:tc>
+        <w:tc>
+          <w:tcPr>
+            <w:tcW w:w="992" w:type="dxa"/>
+            <w:tcBorders>
+              <w:top w:val="nil"/>
+              <w:bottom w:val="nil"/>
+            </w:tcBorders>
+          </w:tcPr>
+          <w:p>
+            <w:pPr>
+              <w:rPr>
+                <w:rFonts w:ascii="Garamond" w:hAnsi="Garamond"/>
+              </w:rPr>
+            </w:pPr>
+            <w:r>
+              <w:rPr>
+                <w:rFonts w:ascii="Garamond" w:hAnsi="Garamond"/>
+              </w:rPr>
+              <w:t>B-LOC</w:t>
+            </w:r>
+          </w:p>
+        </w:tc>
+      </w:tr>
+      <w:tr>
+        <w:tc>
+          <w:tcPr>
+            <w:tcW w:w="987" w:type="dxa"/>
+            <w:tcBorders>
+              <w:top w:val="nil"/>
+              <w:left w:val="nil"/>
+              <w:bottom w:val="nil"/>
+              <w:right w:val="nil"/>
+            </w:tcBorders>
+          </w:tcPr>
+          <w:p>
+            <w:pPr>
+              <w:rPr>
+                <w:rFonts w:ascii="Garamond" w:hAnsi="Garamond"/>
+              </w:rPr>
+            </w:pPr>
+          </w:p>
+        </w:tc>
+        <w:tc>
+          <w:tcPr>
+            <w:tcW w:w="1169" w:type="dxa"/>
+            <w:tcBorders>
+              <w:top w:val="nil"/>
+              <w:left w:val="nil"/>
+              <w:bottom w:val="nil"/>
+              <w:right w:val="nil"/>
+            </w:tcBorders>
+          </w:tcPr>
+          <w:p>
+            <w:pPr>
+              <w:rPr>
+                <w:rFonts w:ascii="Garamond" w:hAnsi="Garamond"/>
+              </w:rPr>
+            </w:pPr>
+          </w:p>
+        </w:tc>
+        <w:tc>
+          <w:tcPr>
+            <w:tcW w:w="958" w:type="dxa"/>
+            <w:tcBorders>
+              <w:top w:val="nil"/>
+              <w:left w:val="nil"/>
+              <w:bottom w:val="nil"/>
+              <w:right w:val="nil"/>
+            </w:tcBorders>
+          </w:tcPr>
+          <w:p>
+            <w:pPr>
+              <w:rPr>
+                <w:rFonts w:ascii="Garamond" w:hAnsi="Garamond"/>
+              </w:rPr>
+            </w:pPr>
+          </w:p>
+        </w:tc>
+        <w:tc>
+          <w:tcPr>
+            <w:tcW w:w="1417" w:type="dxa"/>
+            <w:tcBorders>
+              <w:top w:val="nil"/>
+              <w:left w:val="nil"/>
+              <w:bottom w:val="nil"/>
+              <w:right w:val="nil"/>
+            </w:tcBorders>
+          </w:tcPr>
+          <w:p>
+            <w:pPr>
+              <w:rPr>
+                <w:rFonts w:ascii="Garamond" w:hAnsi="Garamond"/>
+              </w:rPr>
+            </w:pPr>
+          </w:p>
+        </w:tc>
+        <w:tc>
+          <w:tcPr>
+            <w:tcW w:w="426" w:type="dxa"/>
+            <w:tcBorders>
+              <w:top w:val="nil"/>
+              <w:left w:val="nil"/>
+              <w:bottom w:val="nil"/>
+              <w:right w:val="nil"/>
+            </w:tcBorders>
+          </w:tcPr>
+          <w:p>
+            <w:pPr>
+              <w:rPr>
+                <w:rFonts w:ascii="Garamond" w:hAnsi="Garamond"/>
+              </w:rPr>
+            </w:pPr>
+          </w:p>
+        </w:tc>
+        <w:tc>
+          <w:tcPr>
+            <w:tcW w:w="992" w:type="dxa"/>
+            <w:tcBorders>
+              <w:top w:val="nil"/>
+              <w:left w:val="nil"/>
+              <w:bottom w:val="nil"/>
+              <w:right w:val="nil"/>
+            </w:tcBorders>
+          </w:tcPr>
+          <w:p>
+            <w:pPr>
+              <w:rPr>
+                <w:rFonts w:ascii="Garamond" w:hAnsi="Garamond"/>
+              </w:rPr>
+            </w:pPr>
+          </w:p>
+        </w:tc>
+      </w:tr>
+      <w:tr>
+        <w:tc>
+          <w:tcPr>
+            <w:tcW w:w="987" w:type="dxa"/>
+            <w:tcBorders>
+              <w:top w:val="nil"/>
+            </w:tcBorders>
+          </w:tcPr>
+          <w:p>
+            <w:pPr>
+              <w:rPr>
+                <w:rFonts w:ascii="Garamond" w:hAnsi="Garamond"/>
+              </w:rPr>
+            </w:pPr>
+            <w:r>
+              <w:rPr>
+                <w:rFonts w:ascii="Garamond" w:hAnsi="Garamond"/>
+              </w:rPr>
+              <w:t>IT</w:t>
+            </w:r>
+          </w:p>
+        </w:tc>
+        <w:tc>
+          <w:tcPr>
+            <w:tcW w:w="1169" w:type="dxa"/>
+            <w:tcBorders>
+              <w:top w:val="nil"/>
+            </w:tcBorders>
+          </w:tcPr>
+          <w:p>
+            <w:pPr>
+              <w:rPr>
+                <w:rFonts w:ascii="Garamond" w:hAnsi="Garamond"/>
+              </w:rPr>
+            </w:pPr>
+            <w:r>
+              <w:rPr>
+                <w:rFonts w:ascii="Garamond" w:hAnsi="Garamond"/>
+              </w:rPr>
+              <w:t>University</w:t>
+            </w:r>
+          </w:p>
+        </w:tc>
+        <w:tc>
+          <w:tcPr>
+            <w:tcW w:w="958" w:type="dxa"/>
+            <w:tcBorders>
+              <w:top w:val="nil"/>
+            </w:tcBorders>
+          </w:tcPr>
+          <w:p>
+            <w:pPr>
+              <w:rPr>
+                <w:rFonts w:ascii="Garamond" w:hAnsi="Garamond"/>
+              </w:rPr>
+            </w:pPr>
+            <w:r>
+              <w:rPr>
+                <w:rFonts w:ascii="Garamond" w:hAnsi="Garamond"/>
+              </w:rPr>
+              <w:t>of</w:t>
+            </w:r>
+          </w:p>
+        </w:tc>
+        <w:tc>
+          <w:tcPr>
+            <w:tcW w:w="1417" w:type="dxa"/>
+            <w:tcBorders>
+              <w:top w:val="nil"/>
+            </w:tcBorders>
+          </w:tcPr>
+          <w:p>
+            <w:pPr>
+              <w:rPr>
+                <w:rFonts w:ascii="Garamond" w:hAnsi="Garamond"/>
+              </w:rPr>
+            </w:pPr>
+            <w:r>
+              <w:rPr>
+                <w:rFonts w:ascii="Garamond" w:hAnsi="Garamond"/>
+              </w:rPr>
+              <w:t>Copenhagen</w:t>
+            </w:r>
+          </w:p>
+        </w:tc>
+        <w:tc>
+          <w:tcPr>
+            <w:tcW w:w="426" w:type="dxa"/>
+            <w:tcBorders>
+              <w:top w:val="nil"/>
+              <w:right w:val="nil"/>
+            </w:tcBorders>
+          </w:tcPr>
+          <w:p>
+            <w:pPr>
+              <w:rPr>
+                <w:rFonts w:ascii="Garamond" w:hAnsi="Garamond"/>
+              </w:rPr>
+            </w:pPr>
+          </w:p>
+        </w:tc>
+        <w:tc>
+          <w:tcPr>
+            <w:tcW w:w="992" w:type="dxa"/>
+            <w:tcBorders>
+              <w:top w:val="nil"/>
+              <w:left w:val="nil"/>
+              <w:bottom w:val="nil"/>
+              <w:right w:val="nil"/>
+            </w:tcBorders>
+          </w:tcPr>
+          <w:p>
+            <w:pPr>
+              <w:rPr>
+                <w:rFonts w:ascii="Garamond" w:hAnsi="Garamond"/>
+              </w:rPr>
+            </w:pPr>
+          </w:p>
+        </w:tc>
+      </w:tr>
+      <w:tr>
+        <w:tc>
+          <w:tcPr>
+            <w:tcW w:w="987" w:type="dxa"/>
+          </w:tcPr>
+          <w:p>
+            <w:pPr>
+              <w:rPr>
+                <w:rFonts w:ascii="Garamond" w:hAnsi="Garamond"/>
+              </w:rPr>
+            </w:pPr>
+            <w:r>
+              <w:rPr>
+                <w:rFonts w:ascii="Garamond" w:hAnsi="Garamond"/>
+              </w:rPr>
+              <w:t>B-ORG</w:t>
+            </w:r>
+          </w:p>
+        </w:tc>
+        <w:tc>
+          <w:tcPr>
+            <w:tcW w:w="1169" w:type="dxa"/>
+          </w:tcPr>
+          <w:p>
+            <w:pPr>
+              <w:rPr>
+                <w:rFonts w:ascii="Garamond" w:hAnsi="Garamond"/>
+              </w:rPr>
+            </w:pPr>
+            <w:r>
+              <w:rPr>
+                <w:rFonts w:ascii="Garamond" w:hAnsi="Garamond"/>
+              </w:rPr>
+              <w:t>I-ORG</w:t>
+            </w:r>
+          </w:p>
+        </w:tc>
+        <w:tc>
+          <w:tcPr>
+            <w:tcW w:w="958" w:type="dxa"/>
+          </w:tcPr>
+          <w:p>
+            <w:pPr>
+              <w:rPr>
+                <w:rFonts w:ascii="Garamond" w:hAnsi="Garamond"/>
+              </w:rPr>
+            </w:pPr>
+            <w:r>
+              <w:rPr>
+                <w:rFonts w:ascii="Garamond" w:hAnsi="Garamond"/>
+              </w:rPr>
+              <w:t>I-ORG</w:t>
+            </w:r>
+          </w:p>
+        </w:tc>
+        <w:tc>
+          <w:tcPr>
+            <w:tcW w:w="1417" w:type="dxa"/>
+          </w:tcPr>
+          <w:p>
+            <w:pPr>
+              <w:rPr>
+                <w:rFonts w:ascii="Garamond" w:hAnsi="Garamond"/>
+              </w:rPr>
+            </w:pPr>
+            <w:r>
+              <w:rPr>
+                <w:rFonts w:ascii="Garamond" w:hAnsi="Garamond"/>
+              </w:rPr>
+              <w:t>I-ORG</w:t>
+            </w:r>
+          </w:p>
+        </w:tc>
+        <w:tc>
+          <w:tcPr>
+            <w:tcW w:w="426" w:type="dxa"/>
+            <w:tcBorders>
+              <w:right w:val="nil"/>
+            </w:tcBorders>
+          </w:tcPr>
+          <w:p>
+            <w:pPr>
+              <w:rPr>
+                <w:rFonts w:ascii="Garamond" w:hAnsi="Garamond"/>
+              </w:rPr>
+            </w:pPr>
+          </w:p>
+        </w:tc>
+        <w:tc>
+          <w:tcPr>
+            <w:tcW w:w="992" w:type="dxa"/>
+            <w:tcBorders>
+              <w:top w:val="nil"/>
+              <w:left w:val="nil"/>
+              <w:bottom w:val="nil"/>
+              <w:right w:val="nil"/>
+            </w:tcBorders>
+          </w:tcPr>
+          <w:p>
+            <w:pPr>
+              <w:rPr>
+                <w:rFonts w:ascii="Garamond" w:hAnsi="Garamond"/>
+              </w:rPr>
+            </w:pPr>
+          </w:p>
+        </w:tc>
+      </w:tr>
+      <w:tr>
+        <w:tc>
+          <w:tcPr>
+            <w:tcW w:w="987" w:type="dxa"/>
+            <w:tcBorders>
+              <w:bottom w:val="nil"/>
+            </w:tcBorders>
+          </w:tcPr>
+          <w:p>
+            <w:pPr>
+              <w:rPr>
+                <w:rFonts w:ascii="Garamond" w:hAnsi="Garamond"/>
+              </w:rPr>
+            </w:pPr>
+            <w:r>
+              <w:rPr>
+                <w:rFonts w:ascii="Garamond" w:hAnsi="Garamond"/>
+              </w:rPr>
+              <w:t>O</w:t>
+            </w:r>
+          </w:p>
+        </w:tc>
+        <w:tc>
+          <w:tcPr>
+            <w:tcW w:w="1169" w:type="dxa"/>
+            <w:tcBorders>
+              <w:bottom w:val="nil"/>
+            </w:tcBorders>
+          </w:tcPr>
+          <w:p>
+            <w:pPr>
+              <w:rPr>
+                <w:rFonts w:ascii="Garamond" w:hAnsi="Garamond"/>
+              </w:rPr>
+            </w:pPr>
+            <w:r>
+              <w:rPr>
+                <w:rFonts w:ascii="Garamond" w:hAnsi="Garamond"/>
+              </w:rPr>
+              <w:t>O</w:t>
+            </w:r>
+          </w:p>
+        </w:tc>
+        <w:tc>
+          <w:tcPr>
+            <w:tcW w:w="958" w:type="dxa"/>
+            <w:tcBorders>
+              <w:bottom w:val="nil"/>
+            </w:tcBorders>
+          </w:tcPr>
+          <w:p>
+            <w:pPr>
+              <w:rPr>
+                <w:rFonts w:ascii="Garamond" w:hAnsi="Garamond"/>
+              </w:rPr>
+            </w:pPr>
+            <w:r>
+              <w:rPr>
+                <w:rFonts w:ascii="Garamond" w:hAnsi="Garamond"/>
+              </w:rPr>
+              <w:t>O</w:t>
+            </w:r>
+          </w:p>
+        </w:tc>
+        <w:tc>
+          <w:tcPr>
+            <w:tcW w:w="1417" w:type="dxa"/>
+            <w:tcBorders>
+              <w:bottom w:val="nil"/>
+            </w:tcBorders>
+          </w:tcPr>
+          <w:p>
+            <w:pPr>
+              <w:rPr>
+                <w:rFonts w:ascii="Garamond" w:hAnsi="Garamond"/>
+              </w:rPr>
+            </w:pPr>
+            <w:r>
+              <w:rPr>
+                <w:rFonts w:ascii="Garamond" w:hAnsi="Garamond"/>
+              </w:rPr>
+              <w:t>B-LOC</w:t>
+            </w:r>
+          </w:p>
+        </w:tc>
+        <w:tc>
+          <w:tcPr>
+            <w:tcW w:w="426" w:type="dxa"/>
+            <w:tcBorders>
+              <w:bottom w:val="nil"/>
+              <w:right w:val="nil"/>
+            </w:tcBorders>
+          </w:tcPr>
+          <w:p>
+            <w:pPr>
+              <w:rPr>
+                <w:rFonts w:ascii="Garamond" w:hAnsi="Garamond"/>
+              </w:rPr>
+            </w:pPr>
+          </w:p>
+        </w:tc>
+        <w:tc>
+          <w:tcPr>
+            <w:tcW w:w="992" w:type="dxa"/>
+            <w:tcBorders>
+              <w:top w:val="nil"/>
+              <w:left w:val="nil"/>
+              <w:bottom w:val="nil"/>
+              <w:right w:val="nil"/>
+            </w:tcBorders>
+          </w:tcPr>
+          <w:p>
+            <w:pPr>
+              <w:rPr>
+                <w:rFonts w:ascii="Garamond" w:hAnsi="Garamond"/>
+              </w:rPr>
+            </w:pPr>
+          </w:p>
+        </w:tc>
+      </w:tr>
+      <w:tr>
+        <w:tc>
+          <w:tcPr>
+            <w:tcW w:w="987" w:type="dxa"/>
+            <w:tcBorders>
+              <w:top w:val="nil"/>
+              <w:left w:val="nil"/>
+              <w:bottom w:val="nil"/>
+              <w:right w:val="nil"/>
+            </w:tcBorders>
+          </w:tcPr>
+          <w:p>
+            <w:pPr>
+              <w:rPr>
+                <w:rFonts w:ascii="Garamond" w:hAnsi="Garamond"/>
+              </w:rPr>
+            </w:pPr>
+          </w:p>
+        </w:tc>
+        <w:tc>
+          <w:tcPr>
+            <w:tcW w:w="1169" w:type="dxa"/>
+            <w:tcBorders>
+              <w:top w:val="nil"/>
+              <w:left w:val="nil"/>
+              <w:bottom w:val="nil"/>
+              <w:right w:val="nil"/>
+            </w:tcBorders>
+          </w:tcPr>
+          <w:p>
+            <w:pPr>
+              <w:rPr>
+                <w:rFonts w:ascii="Garamond" w:hAnsi="Garamond"/>
+              </w:rPr>
+            </w:pPr>
+          </w:p>
+        </w:tc>
+        <w:tc>
+          <w:tcPr>
+            <w:tcW w:w="958" w:type="dxa"/>
+            <w:tcBorders>
+              <w:top w:val="nil"/>
+              <w:left w:val="nil"/>
+              <w:bottom w:val="nil"/>
+              <w:right w:val="nil"/>
+            </w:tcBorders>
+          </w:tcPr>
+          <w:p>
+            <w:pPr>
+              <w:rPr>
+                <w:rFonts w:ascii="Garamond" w:hAnsi="Garamond"/>
+              </w:rPr>
+            </w:pPr>
+          </w:p>
+        </w:tc>
+        <w:tc>
+          <w:tcPr>
+            <w:tcW w:w="1417" w:type="dxa"/>
+            <w:tcBorders>
+              <w:top w:val="nil"/>
+              <w:left w:val="nil"/>
+              <w:bottom w:val="nil"/>
+              <w:right w:val="nil"/>
+            </w:tcBorders>
+          </w:tcPr>
+          <w:p>
+            <w:pPr>
+              <w:rPr>
+                <w:rFonts w:ascii="Garamond" w:hAnsi="Garamond"/>
+              </w:rPr>
+            </w:pPr>
+          </w:p>
+        </w:tc>
+        <w:tc>
+          <w:tcPr>
+            <w:tcW w:w="426" w:type="dxa"/>
+            <w:tcBorders>
+              <w:top w:val="nil"/>
+              <w:left w:val="nil"/>
+              <w:bottom w:val="nil"/>
+              <w:right w:val="nil"/>
+            </w:tcBorders>
+          </w:tcPr>
+          <w:p>
+            <w:pPr>
+              <w:rPr>
+                <w:rFonts w:ascii="Garamond" w:hAnsi="Garamond"/>
+              </w:rPr>
+            </w:pPr>
+          </w:p>
+        </w:tc>
+        <w:tc>
+          <w:tcPr>
+            <w:tcW w:w="992" w:type="dxa"/>
+            <w:tcBorders>
+              <w:top w:val="nil"/>
+              <w:left w:val="nil"/>
+              <w:bottom w:val="nil"/>
+              <w:right w:val="nil"/>
+            </w:tcBorders>
+          </w:tcPr>
+          <w:p>
+            <w:pPr>
+              <w:rPr>
+                <w:rFonts w:ascii="Garamond" w:hAnsi="Garamond"/>
+              </w:rPr>
+            </w:pPr>
+          </w:p>
+        </w:tc>
+      </w:tr>
+      <w:tr>
+        <w:tc>
+          <w:tcPr>
+            <w:tcW w:w="987" w:type="dxa"/>
+            <w:tcBorders>
+              <w:top w:val="nil"/>
+              <w:bottom w:val="nil"/>
+            </w:tcBorders>
+          </w:tcPr>
+          <w:p>
+            <w:pPr>
+              <w:rPr>
+                <w:rFonts w:ascii="Garamond" w:hAnsi="Garamond"/>
+              </w:rPr>
+            </w:pPr>
+            <w:r>
+              <w:rPr>
+                <w:rFonts w:ascii="Garamond" w:hAnsi="Garamond"/>
+              </w:rPr>
+              <w:t>Barack</w:t>
+            </w:r>
+          </w:p>
+        </w:tc>
+        <w:tc>
+          <w:tcPr>
+            <w:tcW w:w="1169" w:type="dxa"/>
+            <w:tcBorders>
+              <w:top w:val="nil"/>
+              <w:bottom w:val="nil"/>
+            </w:tcBorders>
+          </w:tcPr>
+          <w:p>
+            <w:pPr>
+              <w:rPr>
+                <w:rFonts w:ascii="Garamond" w:hAnsi="Garamond"/>
+              </w:rPr>
+            </w:pPr>
+            <w:r>
+              <w:rPr>
+                <w:rFonts w:ascii="Garamond" w:hAnsi="Garamond"/>
+              </w:rPr>
+              <w:t>Obama</w:t>
+            </w:r>
+          </w:p>
+        </w:tc>
+        <w:tc>
+          <w:tcPr>
+            <w:tcW w:w="958" w:type="dxa"/>
+            <w:tcBorders>
+              <w:top w:val="nil"/>
+              <w:bottom w:val="nil"/>
+            </w:tcBorders>
+          </w:tcPr>
+          <w:p>
+            <w:pPr>
+              <w:rPr>
+                <w:rFonts w:ascii="Garamond" w:hAnsi="Garamond"/>
+              </w:rPr>
+            </w:pPr>
+            <w:r>
+              <w:rPr>
+                <w:rFonts w:ascii="Garamond" w:hAnsi="Garamond"/>
+              </w:rPr>
+              <w:t>was</w:t>
+            </w:r>
+          </w:p>
+        </w:tc>
+        <w:tc>
+          <w:tcPr>
+            <w:tcW w:w="1417" w:type="dxa"/>
+            <w:tcBorders>
+              <w:top w:val="nil"/>
+              <w:bottom w:val="nil"/>
+            </w:tcBorders>
+          </w:tcPr>
+          <w:p>
+            <w:pPr>
+              <w:rPr>
+                <w:rFonts w:ascii="Garamond" w:hAnsi="Garamond"/>
+              </w:rPr>
+            </w:pPr>
+            <w:r>
+              <w:rPr>
+                <w:rFonts w:ascii="Garamond" w:hAnsi="Garamond"/>
+              </w:rPr>
+              <w:t>born</w:t>
+            </w:r>
+          </w:p>
+        </w:tc>
+        <w:tc>
+          <w:tcPr>
+            <w:tcW w:w="426" w:type="dxa"/>
+            <w:tcBorders>
+              <w:top w:val="nil"/>
+              <w:bottom w:val="nil"/>
+            </w:tcBorders>
+          </w:tcPr>
+          <w:p>
+            <w:pPr>
+              <w:rPr>
+                <w:rFonts w:ascii="Garamond" w:hAnsi="Garamond"/>
+              </w:rPr>
+            </w:pPr>
+            <w:r>
+              <w:rPr>
+                <w:rFonts w:ascii="Garamond" w:hAnsi="Garamond"/>
+              </w:rPr>
+              <w:t>in</w:t>
+            </w:r>
+          </w:p>
+        </w:tc>
+        <w:tc>
+          <w:tcPr>
+            <w:tcW w:w="992" w:type="dxa"/>
+            <w:tcBorders>
+              <w:top w:val="nil"/>
+              <w:bottom w:val="nil"/>
+            </w:tcBorders>
+          </w:tcPr>
+          <w:p>
+            <w:pPr>
+              <w:rPr>
+                <w:rFonts w:ascii="Garamond" w:hAnsi="Garamond"/>
+              </w:rPr>
+            </w:pPr>
+            <w:r>
+              <w:rPr>
+                <w:rFonts w:ascii="Garamond" w:hAnsi="Garamond"/>
+              </w:rPr>
+              <w:t>Hawaii</w:t>
+            </w:r>
+          </w:p>
+        </w:tc>
+      </w:tr>
+      <w:tr>
+        <w:tc>
+          <w:tcPr>
+            <w:tcW w:w="987" w:type="dxa"/>
+            <w:tcBorders>
+              <w:top w:val="nil"/>
+              <w:bottom w:val="nil"/>
+            </w:tcBorders>
+          </w:tcPr>
+          <w:p>
+            <w:pPr>
+              <w:rPr>
+                <w:rFonts w:ascii="Garamond" w:hAnsi="Garamond"/>
+              </w:rPr>
+            </w:pPr>
+            <w:r>
+              <w:rPr>
+                <w:rFonts w:ascii="Garamond" w:hAnsi="Garamond"/>
+              </w:rPr>
+              <w:t>B-POL</w:t>
+            </w:r>
+          </w:p>
+        </w:tc>
+        <w:tc>
+          <w:tcPr>
+            <w:tcW w:w="1169" w:type="dxa"/>
+            <w:tcBorders>
+              <w:top w:val="nil"/>
+              <w:bottom w:val="nil"/>
+            </w:tcBorders>
+          </w:tcPr>
+          <w:p>
+            <w:pPr>
+              <w:rPr>
+                <w:rFonts w:ascii="Garamond" w:hAnsi="Garamond"/>
+              </w:rPr>
+            </w:pPr>
+            <w:r>
+              <w:rPr>
+                <w:rFonts w:ascii="Garamond" w:hAnsi="Garamond"/>
+              </w:rPr>
+              <w:t>I-POL</w:t>
+            </w:r>
+          </w:p>
+        </w:tc>
+        <w:tc>
+          <w:tcPr>
+            <w:tcW w:w="958" w:type="dxa"/>
+            <w:tcBorders>
+              <w:top w:val="nil"/>
+              <w:bottom w:val="nil"/>
+            </w:tcBorders>
+          </w:tcPr>
+          <w:p>
+            <w:pPr>
+              <w:rPr>
+                <w:rFonts w:ascii="Garamond" w:hAnsi="Garamond"/>
+              </w:rPr>
+            </w:pPr>
+            <w:r>
+              <w:rPr>
+                <w:rFonts w:ascii="Garamond" w:hAnsi="Garamond"/>
+              </w:rPr>
+              <w:t>O</w:t>
+            </w:r>
+          </w:p>
+        </w:tc>
+        <w:tc>
+          <w:tcPr>
+            <w:tcW w:w="1417" w:type="dxa"/>
+            <w:tcBorders>
+              <w:top w:val="nil"/>
+              <w:bottom w:val="nil"/>
+            </w:tcBorders>
+          </w:tcPr>
+          <w:p>
+            <w:pPr>
+              <w:rPr>
+                <w:rFonts w:ascii="Garamond" w:hAnsi="Garamond"/>
+              </w:rPr>
+            </w:pPr>
+            <w:r>
+              <w:rPr>
+                <w:rFonts w:ascii="Garamond" w:hAnsi="Garamond"/>
+              </w:rPr>
+              <w:t>O</w:t>
+            </w:r>
+          </w:p>
+        </w:tc>
+        <w:tc>
+          <w:tcPr>
+            <w:tcW w:w="426" w:type="dxa"/>
+            <w:tcBorders>
+              <w:top w:val="nil"/>
+              <w:bottom w:val="nil"/>
+            </w:tcBorders>
+          </w:tcPr>
+          <w:p>
+            <w:pPr>
+              <w:rPr>
+                <w:rFonts w:ascii="Garamond" w:hAnsi="Garamond"/>
+              </w:rPr>
+            </w:pPr>
+            <w:r>
+              <w:rPr>
+                <w:rFonts w:ascii="Garamond" w:hAnsi="Garamond"/>
+              </w:rPr>
+              <w:t>O</w:t>
+            </w:r>
+          </w:p>
+        </w:tc>
+        <w:tc>
+          <w:tcPr>
+            <w:tcW w:w="992" w:type="dxa"/>
+            <w:tcBorders>
+              <w:top w:val="nil"/>
+              <w:bottom w:val="nil"/>
+            </w:tcBorders>
+          </w:tcPr>
+          <w:p>
+            <w:pPr>
+              <w:rPr>
+                <w:rFonts w:ascii="Garamond" w:hAnsi="Garamond"/>
+              </w:rPr>
+            </w:pPr>
+            <w:r>
+              <w:rPr>
+                <w:rFonts w:ascii="Garamond" w:hAnsi="Garamond"/>
+              </w:rPr>
+              <w:t>B-GEO</w:t>
+            </w:r>
+          </w:p>
+        </w:tc>
+      </w:tr>
+    </w:tbl>
+    <w:p>
+      <w:pPr>
+        <w:rPr>
+          <w:rFonts w:ascii="Garamond" w:hAnsi="Garamond"/>
+        </w:rPr>
+      </w:pPr>
+    </w:p>
+    <w:p>
+      <w:pPr>
+        <w:rPr>
+          <w:rFonts w:ascii="Garamond" w:hAnsi="Garamond"/>
+        </w:rPr>
+      </w:pPr>
+      <w:r>
+        <w:rPr>
+          <w:rFonts w:ascii="Garamond" w:hAnsi="Garamond"/>
+        </w:rPr>
+        <w:t>Evaluation</w:t>
+      </w:r>
+      <w:r>
+        <w:rPr>
+          <w:rFonts w:ascii="Garamond" w:hAnsi="Garamond"/>
+        </w:rPr>
+        <w:t xml:space="preserve"> with s</w:t>
+      </w:r>
+      <w:r>
+        <w:rPr>
+          <w:rFonts w:ascii="Garamond" w:hAnsi="Garamond"/>
+        </w:rPr>
+        <w:t>pan-F1:</w:t>
+      </w:r>
+    </w:p>
+    <w:p>
+      <w:pPr>
+        <w:pStyle w:val="ListParagraph"/>
+        <w:numPr>
+          <w:ilvl w:val="0"/>
+          <w:numId w:val="1"/>
+        </w:numPr>
+        <w:rPr>
+          <w:rFonts w:ascii="Garamond" w:hAnsi="Garamond"/>
+        </w:rPr>
+      </w:pPr>
+      <w:r>
+        <w:rPr>
+          <w:rFonts w:ascii="Garamond" w:hAnsi="Garamond"/>
+        </w:rPr>
+        <w:t>Precision and recall over spans instead of words</w:t>
+      </w:r>
+    </w:p>
+    <w:p>
+      <w:pPr>
+        <w:pStyle w:val="ListParagraph"/>
+        <w:numPr>
+          <w:ilvl w:val="0"/>
+          <w:numId w:val="1"/>
+        </w:numPr>
+        <w:rPr>
+          <w:rFonts w:ascii="Garamond" w:hAnsi="Garamond"/>
+        </w:rPr>
+      </w:pPr>
+      <w:r>
+        <w:rPr>
+          <w:rFonts w:ascii="Garamond" w:hAnsi="Garamond"/>
+        </w:rPr>
+        <w:t>Conlleval.pl is the most common implementation</w:t>
+      </w:r>
+    </w:p>
+    <w:p>
+      <w:pPr>
+        <w:pStyle w:val="ListParagraph"/>
+        <w:numPr>
+          <w:ilvl w:val="0"/>
+          <w:numId w:val="1"/>
+        </w:numPr>
+        <w:rPr>
+          <w:rFonts w:ascii="Garamond" w:hAnsi="Garamond"/>
+        </w:rPr>
+      </w:pPr>
+      <w:r>
+        <w:rPr>
+          <w:rFonts w:ascii="Garamond" w:hAnsi="Garamond"/>
+        </w:rPr>
+        <w:t>Micro-F1 considers instances instead of labels</w:t>
+      </w:r>
+    </w:p>
+    <w:p>
+      <w:pPr>
+        <w:pStyle w:val="ListParagraph"/>
+        <w:numPr>
+          <w:ilvl w:val="0"/>
+          <w:numId w:val="1"/>
+        </w:numPr>
+        <w:rPr>
+          <w:rFonts w:ascii="Garamond" w:hAnsi="Garamond"/>
+        </w:rPr>
+      </w:pPr>
+      <w:r>
+        <w:rPr>
+          <w:rFonts w:ascii="Garamond" w:hAnsi="Garamond"/>
+        </w:rPr>
+        <w:t>Also reports per class scores</w:t>
+      </w:r>
+    </w:p>
+    <w:p>
+      <w:pPr>
+        <w:pStyle w:val="ListParagraph"/>
+        <w:numPr>
+          <w:ilvl w:val="0"/>
+          <w:numId w:val="1"/>
+        </w:numPr>
+        <w:rPr>
+          <w:rFonts w:ascii="Garamond" w:hAnsi="Garamond"/>
+        </w:rPr>
+      </w:pPr>
+      <w:r>
+        <w:rPr>
+          <w:rFonts w:ascii="Garamond" w:hAnsi="Garamond"/>
+        </w:rPr>
+        <w:t>Rob also provides an implementation: span_f1.py, known to give different results</w:t>
+      </w:r>
+      <w:r>
+        <w:rPr>
+          <w:rFonts w:ascii="Garamond" w:hAnsi="Garamond"/>
+        </w:rPr>
+        <w:t>. Also returns:</w:t>
+      </w:r>
+    </w:p>
+    <w:p>
+      <w:pPr>
+        <w:pStyle w:val="ListParagraph"/>
+        <w:numPr>
+          <w:ilvl w:val="1"/>
+          <w:numId w:val="1"/>
+        </w:numPr>
+        <w:rPr>
+          <w:rFonts w:ascii="Garamond" w:hAnsi="Garamond"/>
+        </w:rPr>
+      </w:pPr>
+      <w:r>
+        <w:rPr>
+          <w:rFonts w:ascii="Garamond" w:hAnsi="Garamond"/>
+        </w:rPr>
+        <w:t>Loose F1</w:t>
+      </w:r>
+    </w:p>
+    <w:p>
+      <w:pPr>
+        <w:pStyle w:val="ListParagraph"/>
+        <w:numPr>
+          <w:ilvl w:val="1"/>
+          <w:numId w:val="1"/>
+        </w:numPr>
+        <w:rPr>
+          <w:rFonts w:ascii="Garamond" w:hAnsi="Garamond"/>
+        </w:rPr>
+      </w:pPr>
+      <w:r>
+        <w:rPr>
+          <w:rFonts w:ascii="Garamond" w:hAnsi="Garamond"/>
+        </w:rPr>
+        <w:t>Unlabelled F1</w:t>
+      </w:r>
+    </w:p>
+    <w:p>
+      <w:pPr>
+        <w:pStyle w:val="ListParagraph"/>
+        <w:numPr>
+          <w:ilvl w:val="1"/>
+          <w:numId w:val="1"/>
+        </w:numPr>
+        <w:rPr>
+          <w:rFonts w:ascii="Garamond" w:hAnsi="Garamond"/>
+        </w:rPr>
+      </w:pPr>
+      <w:r>
+        <w:rPr>
+          <w:rFonts w:ascii="Garamond" w:hAnsi="Garamond"/>
+        </w:rPr>
+        <w:t>Can be used to analyse whether a model is bad at finding the exact boundaries or the labels.</w:t>
       </w:r>
     </w:p>
     <w:sectPr>
@@ -499,7 +2396,7 @@
         <w:rFonts w:ascii="Aptos" w:eastAsiaTheme="minorHAnsi" w:hAnsi="Aptos" w:cstheme="minorBidi" w:hint="default"/>
       </w:rPr>
     </w:lvl>
-    <w:lvl w:ilvl="1" w:tplc="20000003" w:tentative="1">
+    <w:lvl w:ilvl="1" w:tplc="20000003">
       <w:start w:val="1"/>
       <w:numFmt w:val="bullet"/>
       <w:lvlText w:val="o"/>
@@ -511,7 +2408,7 @@
         <w:rFonts w:ascii="Courier New" w:hAnsi="Courier New" w:cs="Courier New" w:hint="default"/>
       </w:rPr>
     </w:lvl>
-    <w:lvl w:ilvl="2" w:tplc="20000005" w:tentative="1">
+    <w:lvl w:ilvl="2" w:tplc="20000005">
       <w:start w:val="1"/>
       <w:numFmt w:val="bullet"/>
       <w:lvlText w:val=""/>
@@ -1518,6 +3415,48 @@
       <w:spacing w:val="5"/>
     </w:rPr>
   </w:style>
+  <w:style w:type="character" w:styleId="Hyperlink">
+    <w:name w:val="Hyperlink"/>
+    <w:basedOn w:val="DefaultParagraphFont"/>
+    <w:uiPriority w:val="99"/>
+    <w:unhideWhenUsed/>
+    <w:rsid w:val="002A0EB3"/>
+    <w:rPr>
+      <w:color w:val="467886" w:themeColor="hyperlink"/>
+      <w:u w:val="single"/>
+    </w:rPr>
+  </w:style>
+  <w:style w:type="character" w:styleId="UnresolvedMention">
+    <w:name w:val="Unresolved Mention"/>
+    <w:basedOn w:val="DefaultParagraphFont"/>
+    <w:uiPriority w:val="99"/>
+    <w:semiHidden/>
+    <w:unhideWhenUsed/>
+    <w:rsid w:val="002A0EB3"/>
+    <w:rPr>
+      <w:color w:val="605E5C"/>
+      <w:shd w:val="clear" w:color="auto" w:fill="E1DFDD"/>
+    </w:rPr>
+  </w:style>
+  <w:style w:type="table" w:styleId="TableGrid">
+    <w:name w:val="Table Grid"/>
+    <w:basedOn w:val="TableNormal"/>
+    <w:uiPriority w:val="39"/>
+    <w:rsid w:val="00315A9E"/>
+    <w:pPr>
+      <w:spacing w:after="0" w:line="240" w:lineRule="auto"/>
+    </w:pPr>
+    <w:tblPr>
+      <w:tblBorders>
+        <w:top w:val="single" w:sz="4" w:space="0" w:color="auto"/>
+        <w:left w:val="single" w:sz="4" w:space="0" w:color="auto"/>
+        <w:bottom w:val="single" w:sz="4" w:space="0" w:color="auto"/>
+        <w:right w:val="single" w:sz="4" w:space="0" w:color="auto"/>
+        <w:insideH w:val="single" w:sz="4" w:space="0" w:color="auto"/>
+        <w:insideV w:val="single" w:sz="4" w:space="0" w:color="auto"/>
+      </w:tblBorders>
+    </w:tblPr>
+  </w:style>
 </w:styles>
 </file>
 

</xml_diff>

<commit_message>
divided topics for everyone
</commit_message>
<xml_diff>
--- a/Overview and notes.docx
+++ b/Overview and notes.docx
@@ -335,20 +335,62 @@
         <w:rPr>
           <w:rFonts w:ascii="Garamond" w:hAnsi="Garamond"/>
         </w:rPr>
-        <w:t>Upload slots for your pdfs can be found on LearnIt on the bottom of the page (note that if you want to use slides you have to upload them there so I can merge them together to save a lot of time with connecting laptops) If you want to present without slides, you can e-mail me. The options are 13-03 and 27-03 during  the normal lecture hours (10:00-12:00).</w:t>
-      </w:r>
-    </w:p>
-    <w:p>
-      <w:pPr>
-        <w:rPr>
-          <w:rFonts w:ascii="Garamond" w:hAnsi="Garamond"/>
-        </w:rPr>
-      </w:pPr>
-      <w:r>
-        <w:rPr>
-          <w:rFonts w:ascii="Garamond" w:hAnsi="Garamond"/>
-        </w:rPr>
-        <w:t>Next Tuesday (11-03) I will present potential project topics/directions. However, you do not have to pick from these, you can also propose your own. The information about the project proposal and final assignment will be added to LearnIt by the end of today, together with the slides for Tuesday. </w:t>
+        <w:t xml:space="preserve">Upload slots for your pdfs can be found on </w:t>
+      </w:r>
+      <w:proofErr w:type="spellStart"/>
+      <w:r>
+        <w:rPr>
+          <w:rFonts w:ascii="Garamond" w:hAnsi="Garamond"/>
+        </w:rPr>
+        <w:t>LearnIt</w:t>
+      </w:r>
+      <w:proofErr w:type="spellEnd"/>
+      <w:r>
+        <w:rPr>
+          <w:rFonts w:ascii="Garamond" w:hAnsi="Garamond"/>
+        </w:rPr>
+        <w:t xml:space="preserve"> on the bottom of the page (note that if you want to use slides you have to upload them there so I can merge them together to save a lot of time with connecting laptops) If you want to present without slides, you can e-mail me. The options are 13-03 and 27-03 </w:t>
+      </w:r>
+      <w:proofErr w:type="gramStart"/>
+      <w:r>
+        <w:rPr>
+          <w:rFonts w:ascii="Garamond" w:hAnsi="Garamond"/>
+        </w:rPr>
+        <w:t>during  the</w:t>
+      </w:r>
+      <w:proofErr w:type="gramEnd"/>
+      <w:r>
+        <w:rPr>
+          <w:rFonts w:ascii="Garamond" w:hAnsi="Garamond"/>
+        </w:rPr>
+        <w:t xml:space="preserve"> normal lecture hours (10:00-12:00).</w:t>
+      </w:r>
+    </w:p>
+    <w:p>
+      <w:pPr>
+        <w:rPr>
+          <w:rFonts w:ascii="Garamond" w:hAnsi="Garamond"/>
+        </w:rPr>
+      </w:pPr>
+      <w:r>
+        <w:rPr>
+          <w:rFonts w:ascii="Garamond" w:hAnsi="Garamond"/>
+        </w:rPr>
+        <w:t xml:space="preserve">Next Tuesday (11-03) I will present potential project topics/directions. However, you do not have to pick from these, you can also propose your own. The information about the project proposal and final assignment will be added to </w:t>
+      </w:r>
+      <w:proofErr w:type="spellStart"/>
+      <w:r>
+        <w:rPr>
+          <w:rFonts w:ascii="Garamond" w:hAnsi="Garamond"/>
+        </w:rPr>
+        <w:t>LearnIt</w:t>
+      </w:r>
+      <w:proofErr w:type="spellEnd"/>
+      <w:r>
+        <w:rPr>
+          <w:rFonts w:ascii="Garamond" w:hAnsi="Garamond"/>
+        </w:rPr>
+        <w:t xml:space="preserve"> by the end of today, together with the slides for Tuesday. </w:t>
       </w:r>
     </w:p>
     <w:p>
@@ -415,20 +457,48 @@
         <w:rPr>
           <w:rFonts w:ascii="Garamond" w:hAnsi="Garamond"/>
         </w:rPr>
-        <w:t>To get feedback. E.g. perhaps there is a toolkit or a dataset that can help you out, and save you a lot of time.</w:t>
-      </w:r>
-    </w:p>
-    <w:p>
-      <w:pPr>
-        <w:rPr>
-          <w:rFonts w:ascii="Garamond" w:hAnsi="Garamond"/>
-        </w:rPr>
-      </w:pPr>
-      <w:r>
-        <w:rPr>
-          <w:rFonts w:ascii="Garamond" w:hAnsi="Garamond"/>
-        </w:rPr>
-        <w:t>Note also that the presentation is just 5 minutes per group, so I would suggest to skip table of contents and extensive background overviews. Focus on what you contribute instead (rule of thumb is that most people need 1 minute per slide).  </w:t>
+        <w:t xml:space="preserve">To get feedback. E.g. perhaps there is a toolkit or a dataset that can help you </w:t>
+      </w:r>
+      <w:proofErr w:type="gramStart"/>
+      <w:r>
+        <w:rPr>
+          <w:rFonts w:ascii="Garamond" w:hAnsi="Garamond"/>
+        </w:rPr>
+        <w:t>out, and</w:t>
+      </w:r>
+      <w:proofErr w:type="gramEnd"/>
+      <w:r>
+        <w:rPr>
+          <w:rFonts w:ascii="Garamond" w:hAnsi="Garamond"/>
+        </w:rPr>
+        <w:t xml:space="preserve"> save you a lot of time.</w:t>
+      </w:r>
+    </w:p>
+    <w:p>
+      <w:pPr>
+        <w:rPr>
+          <w:rFonts w:ascii="Garamond" w:hAnsi="Garamond"/>
+        </w:rPr>
+      </w:pPr>
+      <w:r>
+        <w:rPr>
+          <w:rFonts w:ascii="Garamond" w:hAnsi="Garamond"/>
+        </w:rPr>
+        <w:t xml:space="preserve">Note also that the presentation is just 5 minutes per group, so I would suggest </w:t>
+      </w:r>
+      <w:proofErr w:type="gramStart"/>
+      <w:r>
+        <w:rPr>
+          <w:rFonts w:ascii="Garamond" w:hAnsi="Garamond"/>
+        </w:rPr>
+        <w:t>to skip</w:t>
+      </w:r>
+      <w:proofErr w:type="gramEnd"/>
+      <w:r>
+        <w:rPr>
+          <w:rFonts w:ascii="Garamond" w:hAnsi="Garamond"/>
+        </w:rPr>
+        <w:t xml:space="preserve"> table of contents and extensive background overviews. Focus on what you contribute instead (rule of thumb is that most people need 1 minute per slide).  </w:t>
       </w:r>
     </w:p>
     <w:p>
@@ -867,7 +937,21 @@
         <w:rPr>
           <w:rFonts w:ascii="Garamond" w:hAnsi="Garamond"/>
         </w:rPr>
-        <w:t>Hand in should be max. 5 pgs ACL styl</w:t>
+        <w:t xml:space="preserve">Hand in should be max. 5 </w:t>
+      </w:r>
+      <w:proofErr w:type="spellStart"/>
+      <w:r>
+        <w:rPr>
+          <w:rFonts w:ascii="Garamond" w:hAnsi="Garamond"/>
+        </w:rPr>
+        <w:t>pgs</w:t>
+      </w:r>
+      <w:proofErr w:type="spellEnd"/>
+      <w:r>
+        <w:rPr>
+          <w:rFonts w:ascii="Garamond" w:hAnsi="Garamond"/>
+        </w:rPr>
+        <w:t xml:space="preserve"> ACL styl</w:t>
       </w:r>
       <w:r>
         <w:rPr>
@@ -912,7 +996,21 @@
         <w:rPr>
           <w:rFonts w:ascii="Garamond" w:hAnsi="Garamond"/>
         </w:rPr>
-        <w:t>References/bibliography and appendix do not count (thank god!)</w:t>
+        <w:t xml:space="preserve">References/bibliography and appendix do not count (thank </w:t>
+      </w:r>
+      <w:proofErr w:type="gramStart"/>
+      <w:r>
+        <w:rPr>
+          <w:rFonts w:ascii="Garamond" w:hAnsi="Garamond"/>
+        </w:rPr>
+        <w:t>god</w:t>
+      </w:r>
+      <w:proofErr w:type="gramEnd"/>
+      <w:r>
+        <w:rPr>
+          <w:rFonts w:ascii="Garamond" w:hAnsi="Garamond"/>
+        </w:rPr>
+        <w:t>!)</w:t>
       </w:r>
       <w:r>
         <w:rPr>
@@ -2517,7 +2615,43 @@
           <w:b/>
           <w:bCs/>
         </w:rPr>
-        <w:t xml:space="preserve"> all except wikiann and multiconer II can be found in the repository</w:t>
+        <w:t xml:space="preserve"> all except </w:t>
+      </w:r>
+      <w:proofErr w:type="spellStart"/>
+      <w:r>
+        <w:rPr>
+          <w:rFonts w:ascii="Garamond" w:hAnsi="Garamond"/>
+          <w:b/>
+          <w:bCs/>
+        </w:rPr>
+        <w:t>wikiann</w:t>
+      </w:r>
+      <w:proofErr w:type="spellEnd"/>
+      <w:r>
+        <w:rPr>
+          <w:rFonts w:ascii="Garamond" w:hAnsi="Garamond"/>
+          <w:b/>
+          <w:bCs/>
+        </w:rPr>
+        <w:t xml:space="preserve"> and </w:t>
+      </w:r>
+      <w:proofErr w:type="spellStart"/>
+      <w:r>
+        <w:rPr>
+          <w:rFonts w:ascii="Garamond" w:hAnsi="Garamond"/>
+          <w:b/>
+          <w:bCs/>
+        </w:rPr>
+        <w:t>multiconer</w:t>
+      </w:r>
+      <w:proofErr w:type="spellEnd"/>
+      <w:r>
+        <w:rPr>
+          <w:rFonts w:ascii="Garamond" w:hAnsi="Garamond"/>
+          <w:b/>
+          <w:bCs/>
+        </w:rPr>
+        <w:t xml:space="preserve"> II can be found in the repository</w:t>
       </w:r>
     </w:p>
     <w:tbl>
@@ -2695,8 +2829,16 @@
               <w:rPr>
                 <w:rFonts w:ascii="Garamond" w:hAnsi="Garamond"/>
               </w:rPr>
-              <w:t>5 web</w:t>
-            </w:r>
+              <w:t xml:space="preserve">5 </w:t>
+            </w:r>
+            <w:proofErr w:type="gramStart"/>
+            <w:r>
+              <w:rPr>
+                <w:rFonts w:ascii="Garamond" w:hAnsi="Garamond"/>
+              </w:rPr>
+              <w:t>web</w:t>
+            </w:r>
+            <w:proofErr w:type="gramEnd"/>
           </w:p>
         </w:tc>
         <w:tc>
@@ -2765,12 +2907,14 @@
                 <w:rFonts w:ascii="Garamond" w:hAnsi="Garamond"/>
               </w:rPr>
             </w:pPr>
+            <w:proofErr w:type="spellStart"/>
             <w:r>
               <w:rPr>
                 <w:rFonts w:ascii="Garamond" w:hAnsi="Garamond"/>
               </w:rPr>
               <w:t>Tweebank</w:t>
             </w:r>
+            <w:proofErr w:type="spellEnd"/>
           </w:p>
         </w:tc>
         <w:tc>
@@ -2875,11 +3019,19 @@
                 <w:rFonts w:ascii="Garamond" w:hAnsi="Garamond"/>
               </w:rPr>
             </w:pPr>
-            <w:r>
-              <w:rPr>
-                <w:rFonts w:ascii="Garamond" w:hAnsi="Garamond"/>
-              </w:rPr>
-              <w:t>DaN+</w:t>
+            <w:proofErr w:type="spellStart"/>
+            <w:r>
+              <w:rPr>
+                <w:rFonts w:ascii="Garamond" w:hAnsi="Garamond"/>
+              </w:rPr>
+              <w:t>DaN</w:t>
+            </w:r>
+            <w:proofErr w:type="spellEnd"/>
+            <w:r>
+              <w:rPr>
+                <w:rFonts w:ascii="Garamond" w:hAnsi="Garamond"/>
+              </w:rPr>
+              <w:t>+</w:t>
             </w:r>
           </w:p>
         </w:tc>
@@ -2985,12 +3137,14 @@
                 <w:rFonts w:ascii="Garamond" w:hAnsi="Garamond"/>
               </w:rPr>
             </w:pPr>
+            <w:proofErr w:type="spellStart"/>
             <w:r>
               <w:rPr>
                 <w:rFonts w:ascii="Garamond" w:hAnsi="Garamond"/>
               </w:rPr>
               <w:t>CrossNER</w:t>
             </w:r>
+            <w:proofErr w:type="spellEnd"/>
           </w:p>
         </w:tc>
         <w:tc>
@@ -3025,8 +3179,16 @@
               <w:rPr>
                 <w:rFonts w:ascii="Garamond" w:hAnsi="Garamond"/>
               </w:rPr>
-              <w:t>5 wiki</w:t>
-            </w:r>
+              <w:t xml:space="preserve">5 </w:t>
+            </w:r>
+            <w:proofErr w:type="gramStart"/>
+            <w:r>
+              <w:rPr>
+                <w:rFonts w:ascii="Garamond" w:hAnsi="Garamond"/>
+              </w:rPr>
+              <w:t>wiki</w:t>
+            </w:r>
+            <w:proofErr w:type="gramEnd"/>
           </w:p>
         </w:tc>
         <w:tc>
@@ -3205,12 +3367,14 @@
                 <w:rFonts w:ascii="Garamond" w:hAnsi="Garamond"/>
               </w:rPr>
             </w:pPr>
+            <w:proofErr w:type="spellStart"/>
             <w:r>
               <w:rPr>
                 <w:rFonts w:ascii="Garamond" w:hAnsi="Garamond"/>
               </w:rPr>
               <w:t>WikiAnn</w:t>
             </w:r>
+            <w:proofErr w:type="spellEnd"/>
           </w:p>
         </w:tc>
         <w:tc>
@@ -3315,11 +3479,19 @@
                 <w:rFonts w:ascii="Garamond" w:hAnsi="Garamond"/>
               </w:rPr>
             </w:pPr>
-            <w:r>
-              <w:rPr>
-                <w:rFonts w:ascii="Garamond" w:hAnsi="Garamond"/>
-              </w:rPr>
-              <w:t>MultiCoNER II</w:t>
+            <w:proofErr w:type="spellStart"/>
+            <w:r>
+              <w:rPr>
+                <w:rFonts w:ascii="Garamond" w:hAnsi="Garamond"/>
+              </w:rPr>
+              <w:t>MultiCoNER</w:t>
+            </w:r>
+            <w:proofErr w:type="spellEnd"/>
+            <w:r>
+              <w:rPr>
+                <w:rFonts w:ascii="Garamond" w:hAnsi="Garamond"/>
+              </w:rPr>
+              <w:t xml:space="preserve"> II</w:t>
             </w:r>
           </w:p>
         </w:tc>
@@ -3536,11 +3708,33 @@
           <w:rFonts w:ascii="Garamond" w:hAnsi="Garamond"/>
         </w:rPr>
       </w:pPr>
-      <w:r>
-        <w:rPr>
-          <w:rFonts w:ascii="Garamond" w:hAnsi="Garamond"/>
-        </w:rPr>
-        <w:t>WikiAnn and MultiCoNER II are silver data, and we are warned to use with caution.</w:t>
+      <w:proofErr w:type="spellStart"/>
+      <w:r>
+        <w:rPr>
+          <w:rFonts w:ascii="Garamond" w:hAnsi="Garamond"/>
+        </w:rPr>
+        <w:t>WikiAnn</w:t>
+      </w:r>
+      <w:proofErr w:type="spellEnd"/>
+      <w:r>
+        <w:rPr>
+          <w:rFonts w:ascii="Garamond" w:hAnsi="Garamond"/>
+        </w:rPr>
+        <w:t xml:space="preserve"> and </w:t>
+      </w:r>
+      <w:proofErr w:type="spellStart"/>
+      <w:r>
+        <w:rPr>
+          <w:rFonts w:ascii="Garamond" w:hAnsi="Garamond"/>
+        </w:rPr>
+        <w:t>MultiCoNER</w:t>
+      </w:r>
+      <w:proofErr w:type="spellEnd"/>
+      <w:r>
+        <w:rPr>
+          <w:rFonts w:ascii="Garamond" w:hAnsi="Garamond"/>
+        </w:rPr>
+        <w:t xml:space="preserve"> II are silver data, and we are warned to use with caution.</w:t>
       </w:r>
     </w:p>
     <w:p>
@@ -3594,8 +3788,16 @@
         <w:rPr>
           <w:rFonts w:ascii="Garamond" w:hAnsi="Garamond"/>
         </w:rPr>
-        <w:t>Search on huggingface</w:t>
-      </w:r>
+        <w:t xml:space="preserve">Search on </w:t>
+      </w:r>
+      <w:proofErr w:type="spellStart"/>
+      <w:r>
+        <w:rPr>
+          <w:rFonts w:ascii="Garamond" w:hAnsi="Garamond"/>
+        </w:rPr>
+        <w:t>huggingface</w:t>
+      </w:r>
+      <w:proofErr w:type="spellEnd"/>
     </w:p>
     <w:p>
       <w:pPr>
@@ -3675,6 +3877,7 @@
           <w:rFonts w:ascii="Garamond" w:hAnsi="Garamond"/>
         </w:rPr>
       </w:pPr>
+      <w:commentRangeStart w:id="0"/>
       <w:r>
         <w:rPr>
           <w:rFonts w:ascii="Garamond" w:hAnsi="Garamond"/>
@@ -3717,6 +3920,21 @@
         </w:rPr>
         <w:t>Multi-dataset NER</w:t>
       </w:r>
+      <w:commentRangeEnd w:id="0"/>
+      <w:r>
+        <w:rPr>
+          <w:rStyle w:val="CommentReference"/>
+        </w:rPr>
+        <w:commentReference w:id="0"/>
+      </w:r>
+    </w:p>
+    <w:p>
+      <w:pPr>
+        <w:pStyle w:val="ListParagraph"/>
+        <w:rPr>
+          <w:rFonts w:ascii="Garamond" w:hAnsi="Garamond"/>
+        </w:rPr>
+      </w:pPr>
     </w:p>
     <w:p>
       <w:pPr>
@@ -3729,6 +3947,7 @@
           <w:rFonts w:ascii="Garamond" w:hAnsi="Garamond"/>
         </w:rPr>
       </w:pPr>
+      <w:commentRangeStart w:id="1"/>
       <w:r>
         <w:rPr>
           <w:rFonts w:ascii="Garamond" w:hAnsi="Garamond"/>
@@ -3769,8 +3988,31 @@
         <w:rPr>
           <w:rFonts w:ascii="Garamond" w:hAnsi="Garamond"/>
         </w:rPr>
-        <w:t>Emerging NEs</w:t>
-      </w:r>
+        <w:t xml:space="preserve">Emerging </w:t>
+      </w:r>
+      <w:proofErr w:type="spellStart"/>
+      <w:r>
+        <w:rPr>
+          <w:rFonts w:ascii="Garamond" w:hAnsi="Garamond"/>
+        </w:rPr>
+        <w:t>NEs</w:t>
+      </w:r>
+      <w:commentRangeEnd w:id="1"/>
+      <w:proofErr w:type="spellEnd"/>
+      <w:r>
+        <w:rPr>
+          <w:rStyle w:val="CommentReference"/>
+        </w:rPr>
+        <w:commentReference w:id="1"/>
+      </w:r>
+    </w:p>
+    <w:p>
+      <w:pPr>
+        <w:pStyle w:val="ListParagraph"/>
+        <w:rPr>
+          <w:rFonts w:ascii="Garamond" w:hAnsi="Garamond"/>
+        </w:rPr>
+      </w:pPr>
     </w:p>
     <w:p>
       <w:pPr>
@@ -3783,6 +4025,7 @@
           <w:rFonts w:ascii="Garamond" w:hAnsi="Garamond"/>
         </w:rPr>
       </w:pPr>
+      <w:commentRangeStart w:id="2"/>
       <w:r>
         <w:rPr>
           <w:rFonts w:ascii="Garamond" w:hAnsi="Garamond"/>
@@ -3805,8 +4048,16 @@
         <w:rPr>
           <w:rFonts w:ascii="Garamond" w:hAnsi="Garamond"/>
         </w:rPr>
-        <w:t>BILSTM vs Discriminative vs Generative LMs</w:t>
-      </w:r>
+        <w:t xml:space="preserve">BILSTM vs Discriminative vs Generative </w:t>
+      </w:r>
+      <w:proofErr w:type="spellStart"/>
+      <w:r>
+        <w:rPr>
+          <w:rFonts w:ascii="Garamond" w:hAnsi="Garamond"/>
+        </w:rPr>
+        <w:t>LMs</w:t>
+      </w:r>
+      <w:proofErr w:type="spellEnd"/>
     </w:p>
     <w:p>
       <w:pPr>
@@ -3825,6 +4076,21 @@
         </w:rPr>
         <w:t>Slot and intent detection</w:t>
       </w:r>
+      <w:commentRangeEnd w:id="2"/>
+      <w:r>
+        <w:rPr>
+          <w:rStyle w:val="CommentReference"/>
+        </w:rPr>
+        <w:commentReference w:id="2"/>
+      </w:r>
+    </w:p>
+    <w:p>
+      <w:pPr>
+        <w:pStyle w:val="ListParagraph"/>
+        <w:rPr>
+          <w:rFonts w:ascii="Garamond" w:hAnsi="Garamond"/>
+        </w:rPr>
+      </w:pPr>
     </w:p>
     <w:p>
       <w:pPr>
@@ -3837,6 +4103,7 @@
           <w:rFonts w:ascii="Garamond" w:hAnsi="Garamond"/>
         </w:rPr>
       </w:pPr>
+      <w:commentRangeStart w:id="3"/>
       <w:r>
         <w:rPr>
           <w:rFonts w:ascii="Garamond" w:hAnsi="Garamond"/>
@@ -3879,6 +4146,21 @@
         </w:rPr>
         <w:t>Unsupervised NER</w:t>
       </w:r>
+      <w:commentRangeEnd w:id="3"/>
+      <w:r>
+        <w:rPr>
+          <w:rStyle w:val="CommentReference"/>
+        </w:rPr>
+        <w:commentReference w:id="3"/>
+      </w:r>
+    </w:p>
+    <w:p>
+      <w:pPr>
+        <w:pStyle w:val="ListParagraph"/>
+        <w:rPr>
+          <w:rFonts w:ascii="Garamond" w:hAnsi="Garamond"/>
+        </w:rPr>
+      </w:pPr>
     </w:p>
     <w:p>
       <w:pPr>
@@ -3896,6 +4178,12 @@
           <w:rFonts w:ascii="Garamond" w:hAnsi="Garamond"/>
         </w:rPr>
         <w:t>ChatGPT</w:t>
+      </w:r>
+      <w:r>
+        <w:rPr>
+          <w:rFonts w:ascii="Garamond" w:hAnsi="Garamond"/>
+        </w:rPr>
+        <w:t xml:space="preserve"> (not recommended)</w:t>
       </w:r>
     </w:p>
     <w:p>
@@ -3913,6 +4201,102 @@
     </w:sectPr>
   </w:body>
 </w:document>
+</file>
+
+<file path=word/comments.xml><?xml version="1.0" encoding="utf-8"?>
+<w:comments xmlns:wpc="http://schemas.microsoft.com/office/word/2010/wordprocessingCanvas" xmlns:cx="http://schemas.microsoft.com/office/drawing/2014/chartex" xmlns:cx1="http://schemas.microsoft.com/office/drawing/2015/9/8/chartex" xmlns:cx2="http://schemas.microsoft.com/office/drawing/2015/10/21/chartex" xmlns:cx3="http://schemas.microsoft.com/office/drawing/2016/5/9/chartex" xmlns:cx4="http://schemas.microsoft.com/office/drawing/2016/5/10/chartex" xmlns:cx5="http://schemas.microsoft.com/office/drawing/2016/5/11/chartex" xmlns:cx6="http://schemas.microsoft.com/office/drawing/2016/5/12/chartex" xmlns:cx7="http://schemas.microsoft.com/office/drawing/2016/5/13/chartex" xmlns:cx8="http://schemas.microsoft.com/office/drawing/2016/5/14/chartex" xmlns:mc="http://schemas.openxmlformats.org/markup-compatibility/2006" xmlns:aink="http://schemas.microsoft.com/office/drawing/2016/ink" xmlns:am3d="http://schemas.microsoft.com/office/drawing/2017/model3d" xmlns:o="urn:schemas-microsoft-com:office:office" xmlns:oel="http://schemas.microsoft.com/office/2019/extlst" xmlns:r="http://schemas.openxmlformats.org/officeDocument/2006/relationships" xmlns:m="http://schemas.openxmlformats.org/officeDocument/2006/math" xmlns:v="urn:schemas-microsoft-com:vml" xmlns:wp14="http://schemas.microsoft.com/office/word/2010/wordprocessingDrawing" xmlns:wp="http://schemas.openxmlformats.org/drawingml/2006/wordprocessingDrawing" xmlns:w10="urn:schemas-microsoft-com:office:word" xmlns:w="http://schemas.openxmlformats.org/wordprocessingml/2006/main" xmlns:w14="http://schemas.microsoft.com/office/word/2010/wordml" xmlns:w15="http://schemas.microsoft.com/office/word/2012/wordml" xmlns:w16cex="http://schemas.microsoft.com/office/word/2018/wordml/cex" xmlns:w16cid="http://schemas.microsoft.com/office/word/2016/wordml/cid" xmlns:w16="http://schemas.microsoft.com/office/word/2018/wordml" xmlns:w16du="http://schemas.microsoft.com/office/word/2023/wordml/word16du" xmlns:w16sdtdh="http://schemas.microsoft.com/office/word/2020/wordml/sdtdatahash" xmlns:w16sdtfl="http://schemas.microsoft.com/office/word/2024/wordml/sdtformatlock" xmlns:w16se="http://schemas.microsoft.com/office/word/2015/wordml/symex" xmlns:wpg="http://schemas.microsoft.com/office/word/2010/wordprocessingGroup" xmlns:wpi="http://schemas.microsoft.com/office/word/2010/wordprocessingInk" xmlns:wne="http://schemas.microsoft.com/office/word/2006/wordml" xmlns:wps="http://schemas.microsoft.com/office/word/2010/wordprocessingShape" mc:Ignorable="w14 w15 w16se w16cid w16 w16cex w16sdtdh w16sdtfl w16du wp14">
+  <w:comment w:id="0" w:author="Lilja Kæregaard" w:date="2025-03-11T13:21:00Z" w:initials="LK">
+    <w:p>
+      <w:pPr>
+        <w:pStyle w:val="CommentText"/>
+      </w:pPr>
+      <w:r>
+        <w:rPr>
+          <w:rStyle w:val="CommentReference"/>
+        </w:rPr>
+        <w:annotationRef/>
+      </w:r>
+      <w:r>
+        <w:t>Amina</w:t>
+      </w:r>
+    </w:p>
+  </w:comment>
+  <w:comment w:id="1" w:author="Lilja Kæregaard" w:date="2025-03-11T13:21:00Z" w:initials="LK">
+    <w:p>
+      <w:pPr>
+        <w:pStyle w:val="CommentText"/>
+      </w:pPr>
+      <w:r>
+        <w:rPr>
+          <w:rStyle w:val="CommentReference"/>
+        </w:rPr>
+        <w:annotationRef/>
+      </w:r>
+      <w:r>
+        <w:t>Zosia</w:t>
+      </w:r>
+    </w:p>
+  </w:comment>
+  <w:comment w:id="2" w:author="Lilja Kæregaard" w:date="2025-03-11T13:19:00Z" w:initials="LK">
+    <w:p>
+      <w:pPr>
+        <w:pStyle w:val="CommentText"/>
+      </w:pPr>
+      <w:r>
+        <w:rPr>
+          <w:rStyle w:val="CommentReference"/>
+        </w:rPr>
+        <w:annotationRef/>
+      </w:r>
+      <w:r>
+        <w:t>Miko!</w:t>
+      </w:r>
+    </w:p>
+  </w:comment>
+  <w:comment w:id="3" w:author="Lilja Kæregaard" w:date="2025-03-11T13:20:00Z" w:initials="LK">
+    <w:p>
+      <w:pPr>
+        <w:pStyle w:val="CommentText"/>
+      </w:pPr>
+      <w:r>
+        <w:rPr>
+          <w:rStyle w:val="CommentReference"/>
+        </w:rPr>
+        <w:annotationRef/>
+      </w:r>
+      <w:r>
+        <w:t>Lilja</w:t>
+      </w:r>
+    </w:p>
+  </w:comment>
+</w:comments>
+</file>
+
+<file path=word/commentsExtended.xml><?xml version="1.0" encoding="utf-8"?>
+<w15:commentsEx xmlns:wpc="http://schemas.microsoft.com/office/word/2010/wordprocessingCanvas" xmlns:cx="http://schemas.microsoft.com/office/drawing/2014/chartex" xmlns:cx1="http://schemas.microsoft.com/office/drawing/2015/9/8/chartex" xmlns:cx2="http://schemas.microsoft.com/office/drawing/2015/10/21/chartex" xmlns:cx3="http://schemas.microsoft.com/office/drawing/2016/5/9/chartex" xmlns:cx4="http://schemas.microsoft.com/office/drawing/2016/5/10/chartex" xmlns:cx5="http://schemas.microsoft.com/office/drawing/2016/5/11/chartex" xmlns:cx6="http://schemas.microsoft.com/office/drawing/2016/5/12/chartex" xmlns:cx7="http://schemas.microsoft.com/office/drawing/2016/5/13/chartex" xmlns:cx8="http://schemas.microsoft.com/office/drawing/2016/5/14/chartex" xmlns:mc="http://schemas.openxmlformats.org/markup-compatibility/2006" xmlns:aink="http://schemas.microsoft.com/office/drawing/2016/ink" xmlns:am3d="http://schemas.microsoft.com/office/drawing/2017/model3d" xmlns:o="urn:schemas-microsoft-com:office:office" xmlns:oel="http://schemas.microsoft.com/office/2019/extlst" xmlns:r="http://schemas.openxmlformats.org/officeDocument/2006/relationships" xmlns:m="http://schemas.openxmlformats.org/officeDocument/2006/math" xmlns:v="urn:schemas-microsoft-com:vml" xmlns:wp14="http://schemas.microsoft.com/office/word/2010/wordprocessingDrawing" xmlns:wp="http://schemas.openxmlformats.org/drawingml/2006/wordprocessingDrawing" xmlns:w10="urn:schemas-microsoft-com:office:word" xmlns:w="http://schemas.openxmlformats.org/wordprocessingml/2006/main" xmlns:w14="http://schemas.microsoft.com/office/word/2010/wordml" xmlns:w15="http://schemas.microsoft.com/office/word/2012/wordml" xmlns:w16cex="http://schemas.microsoft.com/office/word/2018/wordml/cex" xmlns:w16cid="http://schemas.microsoft.com/office/word/2016/wordml/cid" xmlns:w16="http://schemas.microsoft.com/office/word/2018/wordml" xmlns:w16du="http://schemas.microsoft.com/office/word/2023/wordml/word16du" xmlns:w16sdtdh="http://schemas.microsoft.com/office/word/2020/wordml/sdtdatahash" xmlns:w16sdtfl="http://schemas.microsoft.com/office/word/2024/wordml/sdtformatlock" xmlns:w16se="http://schemas.microsoft.com/office/word/2015/wordml/symex" xmlns:wpg="http://schemas.microsoft.com/office/word/2010/wordprocessingGroup" xmlns:wpi="http://schemas.microsoft.com/office/word/2010/wordprocessingInk" xmlns:wne="http://schemas.microsoft.com/office/word/2006/wordml" xmlns:wps="http://schemas.microsoft.com/office/word/2010/wordprocessingShape" mc:Ignorable="w14 w15 w16se w16cid w16 w16cex w16sdtdh w16sdtfl w16du wp14">
+  <w15:commentEx w15:paraId="0D4F5FF4" w15:done="0"/>
+  <w15:commentEx w15:paraId="6B82AD1E" w15:done="0"/>
+  <w15:commentEx w15:paraId="092C0415" w15:done="0"/>
+  <w15:commentEx w15:paraId="202DE429" w15:done="0"/>
+</w15:commentsEx>
+</file>
+
+<file path=word/commentsExtensible.xml><?xml version="1.0" encoding="utf-8"?>
+<w16cex:commentsExtensible xmlns:wpc="http://schemas.microsoft.com/office/word/2010/wordprocessingCanvas" xmlns:cx="http://schemas.microsoft.com/office/drawing/2014/chartex" xmlns:cx1="http://schemas.microsoft.com/office/drawing/2015/9/8/chartex" xmlns:cx2="http://schemas.microsoft.com/office/drawing/2015/10/21/chartex" xmlns:cx3="http://schemas.microsoft.com/office/drawing/2016/5/9/chartex" xmlns:cx4="http://schemas.microsoft.com/office/drawing/2016/5/10/chartex" xmlns:cx5="http://schemas.microsoft.com/office/drawing/2016/5/11/chartex" xmlns:cx6="http://schemas.microsoft.com/office/drawing/2016/5/12/chartex" xmlns:cx7="http://schemas.microsoft.com/office/drawing/2016/5/13/chartex" xmlns:cx8="http://schemas.microsoft.com/office/drawing/2016/5/14/chartex" xmlns:cr="http://schemas.microsoft.com/office/comments/2020/reactions" xmlns:mc="http://schemas.openxmlformats.org/markup-compatibility/2006" xmlns:aink="http://schemas.microsoft.com/office/drawing/2016/ink" xmlns:am3d="http://schemas.microsoft.com/office/drawing/2017/model3d" xmlns:o="urn:schemas-microsoft-com:office:office" xmlns:oel="http://schemas.microsoft.com/office/2019/extlst" xmlns:r="http://schemas.openxmlformats.org/officeDocument/2006/relationships" xmlns:m="http://schemas.openxmlformats.org/officeDocument/2006/math" xmlns:v="urn:schemas-microsoft-com:vml" xmlns:wp14="http://schemas.microsoft.com/office/word/2010/wordprocessingDrawing" xmlns:wp="http://schemas.openxmlformats.org/drawingml/2006/wordprocessingDrawing" xmlns:w10="urn:schemas-microsoft-com:office:word" xmlns:w="http://schemas.openxmlformats.org/wordprocessingml/2006/main" xmlns:w14="http://schemas.microsoft.com/office/word/2010/wordml" xmlns:w15="http://schemas.microsoft.com/office/word/2012/wordml" xmlns:w16cex="http://schemas.microsoft.com/office/word/2018/wordml/cex" xmlns:w16cid="http://schemas.microsoft.com/office/word/2016/wordml/cid" xmlns:w16="http://schemas.microsoft.com/office/word/2018/wordml" xmlns:w16du="http://schemas.microsoft.com/office/word/2023/wordml/word16du" xmlns:w16sdtdh="http://schemas.microsoft.com/office/word/2020/wordml/sdtdatahash" xmlns:w16sdtfl="http://schemas.microsoft.com/office/word/2024/wordml/sdtformatlock" xmlns:w16se="http://schemas.microsoft.com/office/word/2015/wordml/symex" xmlns:wpg="http://schemas.microsoft.com/office/word/2010/wordprocessingGroup" xmlns:wpi="http://schemas.microsoft.com/office/word/2010/wordprocessingInk" xmlns:wne="http://schemas.microsoft.com/office/word/2006/wordml" xmlns:wps="http://schemas.microsoft.com/office/word/2010/wordprocessingShape" mc:Ignorable="w14 w15 w16se w16cid w16 w16cex w16sdtdh w16sdtfl cr w16du wp14">
+  <w16cex:commentExtensible w16cex:durableId="52540972" w16cex:dateUtc="2025-03-11T12:21:00Z"/>
+  <w16cex:commentExtensible w16cex:durableId="497C9891" w16cex:dateUtc="2025-03-11T12:21:00Z"/>
+  <w16cex:commentExtensible w16cex:durableId="7834BF2F" w16cex:dateUtc="2025-03-11T12:19:00Z"/>
+  <w16cex:commentExtensible w16cex:durableId="708953B0" w16cex:dateUtc="2025-03-11T12:20:00Z"/>
+</w16cex:commentsExtensible>
+</file>
+
+<file path=word/commentsIds.xml><?xml version="1.0" encoding="utf-8"?>
+<w16cid:commentsIds xmlns:wpc="http://schemas.microsoft.com/office/word/2010/wordprocessingCanvas" xmlns:cx="http://schemas.microsoft.com/office/drawing/2014/chartex" xmlns:cx1="http://schemas.microsoft.com/office/drawing/2015/9/8/chartex" xmlns:cx2="http://schemas.microsoft.com/office/drawing/2015/10/21/chartex" xmlns:cx3="http://schemas.microsoft.com/office/drawing/2016/5/9/chartex" xmlns:cx4="http://schemas.microsoft.com/office/drawing/2016/5/10/chartex" xmlns:cx5="http://schemas.microsoft.com/office/drawing/2016/5/11/chartex" xmlns:cx6="http://schemas.microsoft.com/office/drawing/2016/5/12/chartex" xmlns:cx7="http://schemas.microsoft.com/office/drawing/2016/5/13/chartex" xmlns:cx8="http://schemas.microsoft.com/office/drawing/2016/5/14/chartex" xmlns:mc="http://schemas.openxmlformats.org/markup-compatibility/2006" xmlns:aink="http://schemas.microsoft.com/office/drawing/2016/ink" xmlns:am3d="http://schemas.microsoft.com/office/drawing/2017/model3d" xmlns:o="urn:schemas-microsoft-com:office:office" xmlns:oel="http://schemas.microsoft.com/office/2019/extlst" xmlns:r="http://schemas.openxmlformats.org/officeDocument/2006/relationships" xmlns:m="http://schemas.openxmlformats.org/officeDocument/2006/math" xmlns:v="urn:schemas-microsoft-com:vml" xmlns:wp14="http://schemas.microsoft.com/office/word/2010/wordprocessingDrawing" xmlns:wp="http://schemas.openxmlformats.org/drawingml/2006/wordprocessingDrawing" xmlns:w10="urn:schemas-microsoft-com:office:word" xmlns:w="http://schemas.openxmlformats.org/wordprocessingml/2006/main" xmlns:w14="http://schemas.microsoft.com/office/word/2010/wordml" xmlns:w15="http://schemas.microsoft.com/office/word/2012/wordml" xmlns:w16cex="http://schemas.microsoft.com/office/word/2018/wordml/cex" xmlns:w16cid="http://schemas.microsoft.com/office/word/2016/wordml/cid" xmlns:w16="http://schemas.microsoft.com/office/word/2018/wordml" xmlns:w16du="http://schemas.microsoft.com/office/word/2023/wordml/word16du" xmlns:w16sdtdh="http://schemas.microsoft.com/office/word/2020/wordml/sdtdatahash" xmlns:w16sdtfl="http://schemas.microsoft.com/office/word/2024/wordml/sdtformatlock" xmlns:w16se="http://schemas.microsoft.com/office/word/2015/wordml/symex" xmlns:wpg="http://schemas.microsoft.com/office/word/2010/wordprocessingGroup" xmlns:wpi="http://schemas.microsoft.com/office/word/2010/wordprocessingInk" xmlns:wne="http://schemas.microsoft.com/office/word/2006/wordml" xmlns:wps="http://schemas.microsoft.com/office/word/2010/wordprocessingShape" mc:Ignorable="w14 w15 w16se w16cid w16 w16cex w16sdtdh w16sdtfl w16du wp14">
+  <w16cid:commentId w16cid:paraId="0D4F5FF4" w16cid:durableId="52540972"/>
+  <w16cid:commentId w16cid:paraId="6B82AD1E" w16cid:durableId="497C9891"/>
+  <w16cid:commentId w16cid:paraId="092C0415" w16cid:durableId="7834BF2F"/>
+  <w16cid:commentId w16cid:paraId="202DE429" w16cid:durableId="708953B0"/>
+</w16cid:commentsIds>
 </file>
 
 <file path=word/numbering.xml><?xml version="1.0" encoding="utf-8"?>
@@ -4033,6 +4417,14 @@
     <w:abstractNumId w:val="0"/>
   </w:num>
 </w:numbering>
+</file>
+
+<file path=word/people.xml><?xml version="1.0" encoding="utf-8"?>
+<w15:people xmlns:wpc="http://schemas.microsoft.com/office/word/2010/wordprocessingCanvas" xmlns:cx="http://schemas.microsoft.com/office/drawing/2014/chartex" xmlns:cx1="http://schemas.microsoft.com/office/drawing/2015/9/8/chartex" xmlns:cx2="http://schemas.microsoft.com/office/drawing/2015/10/21/chartex" xmlns:cx3="http://schemas.microsoft.com/office/drawing/2016/5/9/chartex" xmlns:cx4="http://schemas.microsoft.com/office/drawing/2016/5/10/chartex" xmlns:cx5="http://schemas.microsoft.com/office/drawing/2016/5/11/chartex" xmlns:cx6="http://schemas.microsoft.com/office/drawing/2016/5/12/chartex" xmlns:cx7="http://schemas.microsoft.com/office/drawing/2016/5/13/chartex" xmlns:cx8="http://schemas.microsoft.com/office/drawing/2016/5/14/chartex" xmlns:mc="http://schemas.openxmlformats.org/markup-compatibility/2006" xmlns:aink="http://schemas.microsoft.com/office/drawing/2016/ink" xmlns:am3d="http://schemas.microsoft.com/office/drawing/2017/model3d" xmlns:o="urn:schemas-microsoft-com:office:office" xmlns:oel="http://schemas.microsoft.com/office/2019/extlst" xmlns:r="http://schemas.openxmlformats.org/officeDocument/2006/relationships" xmlns:m="http://schemas.openxmlformats.org/officeDocument/2006/math" xmlns:v="urn:schemas-microsoft-com:vml" xmlns:wp14="http://schemas.microsoft.com/office/word/2010/wordprocessingDrawing" xmlns:wp="http://schemas.openxmlformats.org/drawingml/2006/wordprocessingDrawing" xmlns:w10="urn:schemas-microsoft-com:office:word" xmlns:w="http://schemas.openxmlformats.org/wordprocessingml/2006/main" xmlns:w14="http://schemas.microsoft.com/office/word/2010/wordml" xmlns:w15="http://schemas.microsoft.com/office/word/2012/wordml" xmlns:w16cex="http://schemas.microsoft.com/office/word/2018/wordml/cex" xmlns:w16cid="http://schemas.microsoft.com/office/word/2016/wordml/cid" xmlns:w16="http://schemas.microsoft.com/office/word/2018/wordml" xmlns:w16du="http://schemas.microsoft.com/office/word/2023/wordml/word16du" xmlns:w16sdtdh="http://schemas.microsoft.com/office/word/2020/wordml/sdtdatahash" xmlns:w16sdtfl="http://schemas.microsoft.com/office/word/2024/wordml/sdtformatlock" xmlns:w16se="http://schemas.microsoft.com/office/word/2015/wordml/symex" xmlns:wpg="http://schemas.microsoft.com/office/word/2010/wordprocessingGroup" xmlns:wpi="http://schemas.microsoft.com/office/word/2010/wordprocessingInk" xmlns:wne="http://schemas.microsoft.com/office/word/2006/wordml" xmlns:wps="http://schemas.microsoft.com/office/word/2010/wordprocessingShape" mc:Ignorable="w14 w15 w16se w16cid w16 w16cex w16sdtdh w16sdtfl w16du wp14">
+  <w15:person w15:author="Lilja Kæregaard">
+    <w15:presenceInfo w15:providerId="AD" w15:userId="S::lilka@itu.dk::3df62d51-cd63-42ae-a9af-4e52afc1bd26"/>
+  </w15:person>
+</w15:people>
 </file>
 
 <file path=word/styles.xml><?xml version="1.0" encoding="utf-8"?>
@@ -4993,6 +5385,72 @@
       </w:tblBorders>
     </w:tblPr>
   </w:style>
+  <w:style w:type="character" w:styleId="CommentReference">
+    <w:name w:val="annotation reference"/>
+    <w:basedOn w:val="DefaultParagraphFont"/>
+    <w:uiPriority w:val="99"/>
+    <w:semiHidden/>
+    <w:unhideWhenUsed/>
+    <w:rsid w:val="00742556"/>
+    <w:rPr>
+      <w:sz w:val="16"/>
+      <w:szCs w:val="16"/>
+    </w:rPr>
+  </w:style>
+  <w:style w:type="paragraph" w:styleId="CommentText">
+    <w:name w:val="annotation text"/>
+    <w:basedOn w:val="Normal"/>
+    <w:link w:val="CommentTextChar"/>
+    <w:uiPriority w:val="99"/>
+    <w:unhideWhenUsed/>
+    <w:rsid w:val="00742556"/>
+    <w:pPr>
+      <w:spacing w:line="240" w:lineRule="auto"/>
+    </w:pPr>
+    <w:rPr>
+      <w:sz w:val="20"/>
+      <w:szCs w:val="20"/>
+    </w:rPr>
+  </w:style>
+  <w:style w:type="character" w:customStyle="1" w:styleId="CommentTextChar">
+    <w:name w:val="Comment Text Char"/>
+    <w:basedOn w:val="DefaultParagraphFont"/>
+    <w:link w:val="CommentText"/>
+    <w:uiPriority w:val="99"/>
+    <w:rsid w:val="00742556"/>
+    <w:rPr>
+      <w:sz w:val="20"/>
+      <w:szCs w:val="20"/>
+    </w:rPr>
+  </w:style>
+  <w:style w:type="paragraph" w:styleId="CommentSubject">
+    <w:name w:val="annotation subject"/>
+    <w:basedOn w:val="CommentText"/>
+    <w:next w:val="CommentText"/>
+    <w:link w:val="CommentSubjectChar"/>
+    <w:uiPriority w:val="99"/>
+    <w:semiHidden/>
+    <w:unhideWhenUsed/>
+    <w:rsid w:val="00742556"/>
+    <w:rPr>
+      <w:b/>
+      <w:bCs/>
+    </w:rPr>
+  </w:style>
+  <w:style w:type="character" w:customStyle="1" w:styleId="CommentSubjectChar">
+    <w:name w:val="Comment Subject Char"/>
+    <w:basedOn w:val="CommentTextChar"/>
+    <w:link w:val="CommentSubject"/>
+    <w:uiPriority w:val="99"/>
+    <w:semiHidden/>
+    <w:rsid w:val="00742556"/>
+    <w:rPr>
+      <w:b/>
+      <w:bCs/>
+      <w:sz w:val="20"/>
+      <w:szCs w:val="20"/>
+    </w:rPr>
+  </w:style>
 </w:styles>
 </file>
 

</xml_diff>

<commit_message>
note updates after meeting
</commit_message>
<xml_diff>
--- a/Overview and notes.docx
+++ b/Overview and notes.docx
@@ -2374,7 +2374,19 @@
         <w:rPr>
           <w:rFonts w:ascii="Garamond" w:hAnsi="Garamond"/>
         </w:rPr>
-        <w:t xml:space="preserve">Good resource for NLP research papers: </w:t>
+        <w:t>Good resource for NLP research papers</w:t>
+      </w:r>
+      <w:r>
+        <w:rPr>
+          <w:rFonts w:ascii="Garamond" w:hAnsi="Garamond"/>
+        </w:rPr>
+        <w:t xml:space="preserve"> for inspiration</w:t>
+      </w:r>
+      <w:r>
+        <w:rPr>
+          <w:rFonts w:ascii="Garamond" w:hAnsi="Garamond"/>
+        </w:rPr>
+        <w:t xml:space="preserve">: </w:t>
       </w:r>
       <w:hyperlink r:id="rId6" w:history="1">
         <w:r>
@@ -2677,11 +2689,15 @@
             <w:pPr>
               <w:rPr>
                 <w:rFonts w:ascii="Garamond" w:hAnsi="Garamond"/>
-              </w:rPr>
-            </w:pPr>
-            <w:r>
-              <w:rPr>
-                <w:rFonts w:ascii="Garamond" w:hAnsi="Garamond"/>
+                <w:b/>
+                <w:bCs/>
+              </w:rPr>
+            </w:pPr>
+            <w:r>
+              <w:rPr>
+                <w:rFonts w:ascii="Garamond" w:hAnsi="Garamond"/>
+                <w:b/>
+                <w:bCs/>
               </w:rPr>
               <w:t>Name</w:t>
             </w:r>
@@ -2695,11 +2711,15 @@
             <w:pPr>
               <w:rPr>
                 <w:rFonts w:ascii="Garamond" w:hAnsi="Garamond"/>
-              </w:rPr>
-            </w:pPr>
-            <w:r>
-              <w:rPr>
-                <w:rFonts w:ascii="Garamond" w:hAnsi="Garamond"/>
+                <w:b/>
+                <w:bCs/>
+              </w:rPr>
+            </w:pPr>
+            <w:r>
+              <w:rPr>
+                <w:rFonts w:ascii="Garamond" w:hAnsi="Garamond"/>
+                <w:b/>
+                <w:bCs/>
               </w:rPr>
               <w:t>Langs</w:t>
             </w:r>
@@ -2713,11 +2733,15 @@
             <w:pPr>
               <w:rPr>
                 <w:rFonts w:ascii="Garamond" w:hAnsi="Garamond"/>
-              </w:rPr>
-            </w:pPr>
-            <w:r>
-              <w:rPr>
-                <w:rFonts w:ascii="Garamond" w:hAnsi="Garamond"/>
+                <w:b/>
+                <w:bCs/>
+              </w:rPr>
+            </w:pPr>
+            <w:r>
+              <w:rPr>
+                <w:rFonts w:ascii="Garamond" w:hAnsi="Garamond"/>
+                <w:b/>
+                <w:bCs/>
               </w:rPr>
               <w:t>Domains</w:t>
             </w:r>
@@ -2731,11 +2755,15 @@
             <w:pPr>
               <w:rPr>
                 <w:rFonts w:ascii="Garamond" w:hAnsi="Garamond"/>
-              </w:rPr>
-            </w:pPr>
-            <w:r>
-              <w:rPr>
-                <w:rFonts w:ascii="Garamond" w:hAnsi="Garamond"/>
+                <w:b/>
+                <w:bCs/>
+              </w:rPr>
+            </w:pPr>
+            <w:r>
+              <w:rPr>
+                <w:rFonts w:ascii="Garamond" w:hAnsi="Garamond"/>
+                <w:b/>
+                <w:bCs/>
               </w:rPr>
               <w:t>Nested?</w:t>
             </w:r>
@@ -2749,11 +2777,15 @@
             <w:pPr>
               <w:rPr>
                 <w:rFonts w:ascii="Garamond" w:hAnsi="Garamond"/>
-              </w:rPr>
-            </w:pPr>
-            <w:r>
-              <w:rPr>
-                <w:rFonts w:ascii="Garamond" w:hAnsi="Garamond"/>
+                <w:b/>
+                <w:bCs/>
+              </w:rPr>
+            </w:pPr>
+            <w:r>
+              <w:rPr>
+                <w:rFonts w:ascii="Garamond" w:hAnsi="Garamond"/>
+                <w:b/>
+                <w:bCs/>
               </w:rPr>
               <w:t>Human?</w:t>
             </w:r>
@@ -2767,11 +2799,15 @@
             <w:pPr>
               <w:rPr>
                 <w:rFonts w:ascii="Garamond" w:hAnsi="Garamond"/>
-              </w:rPr>
-            </w:pPr>
-            <w:r>
-              <w:rPr>
-                <w:rFonts w:ascii="Garamond" w:hAnsi="Garamond"/>
+                <w:b/>
+                <w:bCs/>
+              </w:rPr>
+            </w:pPr>
+            <w:r>
+              <w:rPr>
+                <w:rFonts w:ascii="Garamond" w:hAnsi="Garamond"/>
+                <w:b/>
+                <w:bCs/>
               </w:rPr>
               <w:t># labels</w:t>
             </w:r>

</xml_diff>

<commit_message>
added important date to overview
</commit_message>
<xml_diff>
--- a/Overview and notes.docx
+++ b/Overview and notes.docx
@@ -152,6 +152,33 @@
       <w:r>
         <w:rPr>
           <w:rFonts w:ascii="Garamond" w:hAnsi="Garamond"/>
+          <w:lang w:val="en-GB"/>
+        </w:rPr>
+        <w:t>1/4-2024:</w:t>
+      </w:r>
+      <w:r>
+        <w:rPr>
+          <w:rFonts w:ascii="Garamond" w:hAnsi="Garamond"/>
+          <w:lang w:val="en-GB"/>
+        </w:rPr>
+        <w:t xml:space="preserve"> important lecture, TA presentation of previous years’ projects</w:t>
+      </w:r>
+    </w:p>
+    <w:p>
+      <w:pPr>
+        <w:pStyle w:val="ListParagraph"/>
+        <w:numPr>
+          <w:ilvl w:val="0"/>
+          <w:numId w:val="1"/>
+        </w:numPr>
+        <w:rPr>
+          <w:rFonts w:ascii="Garamond" w:hAnsi="Garamond"/>
+          <w:lang w:val="en-GB"/>
+        </w:rPr>
+      </w:pPr>
+      <w:r>
+        <w:rPr>
+          <w:rFonts w:ascii="Garamond" w:hAnsi="Garamond"/>
           <w:b/>
           <w:bCs/>
           <w:lang w:val="en-GB"/>
@@ -561,6 +588,7 @@
         <w:rPr>
           <w:rFonts w:ascii="Garamond" w:hAnsi="Garamond"/>
         </w:rPr>
+        <w:lastRenderedPageBreak/>
         <w:t xml:space="preserve">10 minutes of </w:t>
       </w:r>
       <w:r>
@@ -591,7 +619,6 @@
         <w:rPr>
           <w:rFonts w:ascii="Garamond" w:hAnsi="Garamond"/>
         </w:rPr>
-        <w:lastRenderedPageBreak/>
         <w:t>10-12 minutes individual per person</w:t>
       </w:r>
     </w:p>
@@ -1180,6 +1207,7 @@
         <w:rPr>
           <w:rFonts w:ascii="Garamond" w:hAnsi="Garamond"/>
         </w:rPr>
+        <w:lastRenderedPageBreak/>
         <w:t>Identifying class of a word (entity). Assigning that class</w:t>
       </w:r>
     </w:p>
@@ -1198,7 +1226,6 @@
         <w:rPr>
           <w:rFonts w:ascii="Garamond" w:hAnsi="Garamond"/>
         </w:rPr>
-        <w:lastRenderedPageBreak/>
         <w:t>Note that entities can be nested</w:t>
       </w:r>
     </w:p>
@@ -3868,6 +3895,7 @@
         <w:rPr>
           <w:rFonts w:ascii="Garamond" w:hAnsi="Garamond"/>
         </w:rPr>
+        <w:lastRenderedPageBreak/>
         <w:t>Email authors, put Rob in CC</w:t>
       </w:r>
     </w:p>
@@ -3885,7 +3913,6 @@
           <w:b/>
           <w:bCs/>
         </w:rPr>
-        <w:lastRenderedPageBreak/>
         <w:t>Project ideas if we want to pick one of the existing topics from Rob:</w:t>
       </w:r>
     </w:p>
@@ -5066,6 +5093,7 @@
   <w:style w:type="character" w:default="1" w:styleId="DefaultParagraphFont">
     <w:name w:val="Default Paragraph Font"/>
     <w:uiPriority w:val="1"/>
+    <w:semiHidden/>
     <w:unhideWhenUsed/>
   </w:style>
   <w:style w:type="table" w:default="1" w:styleId="TableNormal">

</xml_diff>